<commit_message>
Update 1.2.03 - Basisverslag 1.docx
</commit_message>
<xml_diff>
--- a/1.2.03 - Basisverslag 1.docx
+++ b/1.2.03 - Basisverslag 1.docx
@@ -1,6 +1,6 @@
 
 <file path=word/document.xml><?xml version="1.0" encoding="utf-8"?>
-<w:document xmlns:wpc="http://schemas.microsoft.com/office/word/2010/wordprocessingCanvas" xmlns:cx="http://schemas.microsoft.com/office/drawing/2014/chartex" xmlns:cx1="http://schemas.microsoft.com/office/drawing/2015/9/8/chartex" xmlns:cx2="http://schemas.microsoft.com/office/drawing/2015/10/21/chartex" xmlns:cx3="http://schemas.microsoft.com/office/drawing/2016/5/9/chartex" xmlns:cx4="http://schemas.microsoft.com/office/drawing/2016/5/10/chartex" xmlns:cx5="http://schemas.microsoft.com/office/drawing/2016/5/11/chartex" xmlns:cx6="http://schemas.microsoft.com/office/drawing/2016/5/12/chartex" xmlns:cx7="http://schemas.microsoft.com/office/drawing/2016/5/13/chartex" xmlns:cx8="http://schemas.microsoft.com/office/drawing/2016/5/14/chartex" xmlns:mc="http://schemas.openxmlformats.org/markup-compatibility/2006" xmlns:aink="http://schemas.microsoft.com/office/drawing/2016/ink" xmlns:am3d="http://schemas.microsoft.com/office/drawing/2017/model3d" xmlns:o="urn:schemas-microsoft-com:office:office" xmlns:oel="http://schemas.microsoft.com/office/2019/extlst" xmlns:r="http://schemas.openxmlformats.org/officeDocument/2006/relationships" xmlns:m="http://schemas.openxmlformats.org/officeDocument/2006/math" xmlns:v="urn:schemas-microsoft-com:vml" xmlns:wp14="http://schemas.microsoft.com/office/word/2010/wordprocessingDrawing" xmlns:wp="http://schemas.openxmlformats.org/drawingml/2006/wordprocessingDrawing" xmlns:w10="urn:schemas-microsoft-com:office:word" xmlns:w="http://schemas.openxmlformats.org/wordprocessingml/2006/main" xmlns:w14="http://schemas.microsoft.com/office/word/2010/wordml" xmlns:w15="http://schemas.microsoft.com/office/word/2012/wordml" xmlns:w16cex="http://schemas.microsoft.com/office/word/2018/wordml/cex" xmlns:w16cid="http://schemas.microsoft.com/office/word/2016/wordml/cid" xmlns:w16="http://schemas.microsoft.com/office/word/2018/wordml" xmlns:w16du="http://schemas.microsoft.com/office/word/2023/wordml/word16du" xmlns:w16sdtdh="http://schemas.microsoft.com/office/word/2020/wordml/sdtdatahash" xmlns:w16sdtfl="http://schemas.microsoft.com/office/word/2024/wordml/sdtformatlock" xmlns:w16se="http://schemas.microsoft.com/office/word/2015/wordml/symex" xmlns:wpg="http://schemas.microsoft.com/office/word/2010/wordprocessingGroup" xmlns:wpi="http://schemas.microsoft.com/office/word/2010/wordprocessingInk" xmlns:wne="http://schemas.microsoft.com/office/word/2006/wordml" xmlns:wps="http://schemas.microsoft.com/office/word/2010/wordprocessingShape" xmlns:a="http://schemas.openxmlformats.org/drawingml/2006/main" mc:Ignorable="w14 w15 w16se w16cid w16 w16cex w16sdtdh w16sdtfl w16du wp14">
+<w:document xmlns:wpc="http://schemas.microsoft.com/office/word/2010/wordprocessingCanvas" xmlns:cx="http://schemas.microsoft.com/office/drawing/2014/chartex" xmlns:cx1="http://schemas.microsoft.com/office/drawing/2015/9/8/chartex" xmlns:cx2="http://schemas.microsoft.com/office/drawing/2015/10/21/chartex" xmlns:cx3="http://schemas.microsoft.com/office/drawing/2016/5/9/chartex" xmlns:cx4="http://schemas.microsoft.com/office/drawing/2016/5/10/chartex" xmlns:cx5="http://schemas.microsoft.com/office/drawing/2016/5/11/chartex" xmlns:cx6="http://schemas.microsoft.com/office/drawing/2016/5/12/chartex" xmlns:cx7="http://schemas.microsoft.com/office/drawing/2016/5/13/chartex" xmlns:cx8="http://schemas.microsoft.com/office/drawing/2016/5/14/chartex" xmlns:mc="http://schemas.openxmlformats.org/markup-compatibility/2006" xmlns:aink="http://schemas.microsoft.com/office/drawing/2016/ink" xmlns:am3d="http://schemas.microsoft.com/office/drawing/2017/model3d" xmlns:o="urn:schemas-microsoft-com:office:office" xmlns:oel="http://schemas.microsoft.com/office/2019/extlst" xmlns:r="http://schemas.openxmlformats.org/officeDocument/2006/relationships" xmlns:m="http://schemas.openxmlformats.org/officeDocument/2006/math" xmlns:v="urn:schemas-microsoft-com:vml" xmlns:wp14="http://schemas.microsoft.com/office/word/2010/wordprocessingDrawing" xmlns:wp="http://schemas.openxmlformats.org/drawingml/2006/wordprocessingDrawing" xmlns:w10="urn:schemas-microsoft-com:office:word" xmlns:w="http://schemas.openxmlformats.org/wordprocessingml/2006/main" xmlns:w14="http://schemas.microsoft.com/office/word/2010/wordml" xmlns:w15="http://schemas.microsoft.com/office/word/2012/wordml" xmlns:w16cex="http://schemas.microsoft.com/office/word/2018/wordml/cex" xmlns:w16cid="http://schemas.microsoft.com/office/word/2016/wordml/cid" xmlns:w16="http://schemas.microsoft.com/office/word/2018/wordml" xmlns:w16du="http://schemas.microsoft.com/office/word/2023/wordml/word16du" xmlns:w16sdtdh="http://schemas.microsoft.com/office/word/2020/wordml/sdtdatahash" xmlns:w16sdtfl="http://schemas.microsoft.com/office/word/2024/wordml/sdtformatlock" xmlns:w16se="http://schemas.microsoft.com/office/word/2015/wordml/symex" xmlns:wpg="http://schemas.microsoft.com/office/word/2010/wordprocessingGroup" xmlns:wpi="http://schemas.microsoft.com/office/word/2010/wordprocessingInk" xmlns:wne="http://schemas.microsoft.com/office/word/2006/wordml" xmlns:wps="http://schemas.microsoft.com/office/word/2010/wordprocessingShape" mc:Ignorable="w14 w15 w16se w16cid w16 w16cex w16sdtdh w16sdtfl w16du wp14">
   <w:body>
     <w:p>
       <w:r>
@@ -9,16 +9,7 @@
     </w:p>
     <w:p/>
     <w:p>
-      <w:pPr>
-        <w:pStyle w:val="Standaard"/>
-        <w:suppressLineNumbers w:val="0"/>
-        <w:bidi w:val="0"/>
-        <w:spacing w:before="0" w:beforeAutospacing="off" w:after="0" w:afterAutospacing="off" w:line="259" w:lineRule="auto"/>
-        <w:ind w:left="0" w:right="0"/>
-        <w:jc w:val="left"/>
-      </w:pPr>
       <w:r>
-        <w:rPr/>
         <w:t>Memory Game</w:t>
       </w:r>
     </w:p>
@@ -29,27 +20,27 @@
         <w:rPr>
           <w:noProof/>
         </w:rPr>
-        <mc:AlternateContent xmlns:mc="http://schemas.openxmlformats.org/markup-compatibility/2006">
-          <mc:Choice xmlns:mc="http://schemas.openxmlformats.org/markup-compatibility/2006" Requires="wps">
-            <w:drawing xmlns:w="http://schemas.openxmlformats.org/wordprocessingml/2006/main">
-              <wp:anchor xmlns:wp14="http://schemas.microsoft.com/office/word/2010/wordprocessingDrawing" xmlns:wp="http://schemas.openxmlformats.org/drawingml/2006/wordprocessingDrawing" distT="45720" distB="45720" distL="114300" distR="114300" simplePos="0" relativeHeight="251658240" behindDoc="0" locked="0" layoutInCell="1" allowOverlap="1" wp14:anchorId="1735201C" wp14:editId="2A6E585F">
-                <wp:simplePos xmlns:wp="http://schemas.openxmlformats.org/drawingml/2006/wordprocessingDrawing" x="0" y="0"/>
-                <wp:positionH xmlns:wp="http://schemas.openxmlformats.org/drawingml/2006/wordprocessingDrawing" relativeFrom="column">
+        <mc:AlternateContent>
+          <mc:Choice Requires="wps">
+            <w:drawing>
+              <wp:anchor distT="45720" distB="45720" distL="114300" distR="114300" simplePos="0" relativeHeight="251658240" behindDoc="0" locked="0" layoutInCell="1" allowOverlap="1" wp14:anchorId="1735201C" wp14:editId="2A6E585F">
+                <wp:simplePos x="0" y="0"/>
+                <wp:positionH relativeFrom="column">
                   <wp:posOffset>-395605</wp:posOffset>
                 </wp:positionH>
-                <wp:positionV xmlns:wp="http://schemas.openxmlformats.org/drawingml/2006/wordprocessingDrawing" relativeFrom="paragraph">
+                <wp:positionV relativeFrom="paragraph">
                   <wp:posOffset>5878830</wp:posOffset>
                 </wp:positionV>
                 <wp:extent cx="2360930" cy="1110615"/>
                 <wp:effectExtent l="0" t="0" r="20320" b="13970"/>
-                <wp:wrapSquare xmlns:wp="http://schemas.openxmlformats.org/drawingml/2006/wordprocessingDrawing" wrapText="bothSides"/>
-                <wp:docPr xmlns:wp="http://schemas.openxmlformats.org/drawingml/2006/wordprocessingDrawing" id="217" name="Text Box 217"/>
-                <wp:cNvGraphicFramePr xmlns:wp="http://schemas.openxmlformats.org/drawingml/2006/wordprocessingDrawing">
+                <wp:wrapSquare wrapText="bothSides"/>
+                <wp:docPr id="217" name="Text Box 217"/>
+                <wp:cNvGraphicFramePr>
                   <a:graphicFrameLocks xmlns:a="http://schemas.openxmlformats.org/drawingml/2006/main"/>
                 </wp:cNvGraphicFramePr>
                 <a:graphic xmlns:a="http://schemas.openxmlformats.org/drawingml/2006/main">
                   <a:graphicData uri="http://schemas.microsoft.com/office/word/2010/wordprocessingShape">
-                    <wps:wsp xmlns:wps="http://schemas.microsoft.com/office/word/2010/wordprocessingShape">
+                    <wps:wsp>
                       <wps:cNvSpPr>
                         <a:spLocks noChangeArrowheads="1"/>
                       </wps:cNvSpPr>
@@ -78,17 +69,25 @@
                               <w:spacing w:line="276" w:lineRule="auto"/>
                               <w:rPr>
                                 <w:rFonts w:ascii="Calibri" w:hAnsi="Calibri" w:cs="Calibri"/>
-                                <w:kern w:val="0"/>
-                                <w:lang w:val="en-US"/>
-                                <w14:ligatures xmlns:w14="http://schemas.microsoft.com/office/word/2010/wordml" w14:val="none"/>
                               </w:rPr>
                             </w:pPr>
                             <w:r>
                               <w:rPr>
                                 <w:rFonts w:ascii="Calibri" w:hAnsi="Calibri" w:cs="Calibri"/>
-                                <w:lang w:val="en-US"/>
                               </w:rPr>
                               <w:t xml:space="preserve">Auteur: </w:t>
+                            </w:r>
+                            <w:r>
+                              <w:rPr>
+                                <w:rFonts w:ascii="Calibri" w:hAnsi="Calibri" w:cs="Calibri"/>
+                              </w:rPr>
+                              <w:t>Steven e</w:t>
+                            </w:r>
+                            <w:r>
+                              <w:rPr>
+                                <w:rFonts w:ascii="Calibri" w:hAnsi="Calibri" w:cs="Calibri"/>
+                              </w:rPr>
+                              <w:t>n Jenthe</w:t>
                             </w:r>
                           </w:p>
                           <w:p>
@@ -96,13 +95,11 @@
                               <w:spacing w:line="276" w:lineRule="auto"/>
                               <w:rPr>
                                 <w:rFonts w:ascii="Calibri" w:hAnsi="Calibri" w:cs="Calibri"/>
-                                <w:lang w:val="en-US"/>
                               </w:rPr>
                             </w:pPr>
                             <w:r>
                               <w:rPr>
                                 <w:rFonts w:ascii="Calibri" w:hAnsi="Calibri" w:cs="Calibri"/>
-                                <w:lang w:val="en-US"/>
                               </w:rPr>
                               <w:t> </w:t>
                             </w:r>
@@ -112,15 +109,31 @@
                               <w:spacing w:line="276" w:lineRule="auto"/>
                               <w:rPr>
                                 <w:rFonts w:ascii="Calibri" w:hAnsi="Calibri" w:cs="Calibri"/>
-                                <w:lang w:val="en-US"/>
                               </w:rPr>
                             </w:pPr>
                             <w:r>
                               <w:rPr>
                                 <w:rFonts w:ascii="Calibri" w:hAnsi="Calibri" w:cs="Calibri"/>
-                                <w:lang w:val="en-US"/>
                               </w:rPr>
-                              <w:t>Klas: TID25D4…</w:t>
+                              <w:t>Klas: TID25</w:t>
+                            </w:r>
+                            <w:r>
+                              <w:rPr>
+                                <w:rFonts w:ascii="Calibri" w:hAnsi="Calibri" w:cs="Calibri"/>
+                              </w:rPr>
+                              <w:t>D</w:t>
+                            </w:r>
+                            <w:r>
+                              <w:rPr>
+                                <w:rFonts w:ascii="Calibri" w:hAnsi="Calibri" w:cs="Calibri"/>
+                              </w:rPr>
+                              <w:t>4</w:t>
+                            </w:r>
+                            <w:r>
+                              <w:rPr>
+                                <w:rFonts w:ascii="Calibri" w:hAnsi="Calibri" w:cs="Calibri"/>
+                              </w:rPr>
+                              <w:t>A</w:t>
                             </w:r>
                           </w:p>
                         </w:txbxContent>
@@ -131,16 +144,98 @@
                     </wps:wsp>
                   </a:graphicData>
                 </a:graphic>
-                <wp14:sizeRelH xmlns:wp14="http://schemas.microsoft.com/office/word/2010/wordprocessingDrawing" relativeFrom="margin">
+                <wp14:sizeRelH relativeFrom="margin">
                   <wp14:pctWidth>40000</wp14:pctWidth>
                 </wp14:sizeRelH>
-                <wp14:sizeRelV xmlns:wp14="http://schemas.microsoft.com/office/word/2010/wordprocessingDrawing" relativeFrom="margin">
+                <wp14:sizeRelV relativeFrom="margin">
                   <wp14:pctHeight>20000</wp14:pctHeight>
                 </wp14:sizeRelV>
               </wp:anchor>
             </w:drawing>
           </mc:Choice>
-          <mc:Fallback/>
+          <mc:Fallback>
+            <w:pict>
+              <v:rect w14:anchorId="1735201C" id="Text Box 217" o:spid="_x0000_s1026" style="position:absolute;margin-left:-31.15pt;margin-top:462.9pt;width:185.9pt;height:87.45pt;z-index:251658240;visibility:visible;mso-wrap-style:square;mso-width-percent:400;mso-height-percent:200;mso-wrap-distance-left:9pt;mso-wrap-distance-top:3.6pt;mso-wrap-distance-right:9pt;mso-wrap-distance-bottom:3.6pt;mso-position-horizontal:absolute;mso-position-horizontal-relative:text;mso-position-vertical:absolute;mso-position-vertical-relative:text;mso-width-percent:400;mso-height-percent:200;mso-width-relative:margin;mso-height-relative:margin;v-text-anchor:top" o:gfxdata="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">
+                <v:textbox style="mso-fit-shape-to-text:t">
+                  <w:txbxContent>
+                    <w:p>
+                      <w:pPr>
+                        <w:spacing w:line="276" w:lineRule="auto"/>
+                        <w:rPr>
+                          <w:rFonts w:ascii="Calibri" w:hAnsi="Calibri" w:cs="Calibri"/>
+                        </w:rPr>
+                      </w:pPr>
+                      <w:r>
+                        <w:rPr>
+                          <w:rFonts w:ascii="Calibri" w:hAnsi="Calibri" w:cs="Calibri"/>
+                        </w:rPr>
+                        <w:t xml:space="preserve">Auteur: </w:t>
+                      </w:r>
+                      <w:r>
+                        <w:rPr>
+                          <w:rFonts w:ascii="Calibri" w:hAnsi="Calibri" w:cs="Calibri"/>
+                        </w:rPr>
+                        <w:t>Steven e</w:t>
+                      </w:r>
+                      <w:r>
+                        <w:rPr>
+                          <w:rFonts w:ascii="Calibri" w:hAnsi="Calibri" w:cs="Calibri"/>
+                        </w:rPr>
+                        <w:t>n Jenthe</w:t>
+                      </w:r>
+                    </w:p>
+                    <w:p>
+                      <w:pPr>
+                        <w:spacing w:line="276" w:lineRule="auto"/>
+                        <w:rPr>
+                          <w:rFonts w:ascii="Calibri" w:hAnsi="Calibri" w:cs="Calibri"/>
+                        </w:rPr>
+                      </w:pPr>
+                      <w:r>
+                        <w:rPr>
+                          <w:rFonts w:ascii="Calibri" w:hAnsi="Calibri" w:cs="Calibri"/>
+                        </w:rPr>
+                        <w:t> </w:t>
+                      </w:r>
+                    </w:p>
+                    <w:p>
+                      <w:pPr>
+                        <w:spacing w:line="276" w:lineRule="auto"/>
+                        <w:rPr>
+                          <w:rFonts w:ascii="Calibri" w:hAnsi="Calibri" w:cs="Calibri"/>
+                        </w:rPr>
+                      </w:pPr>
+                      <w:r>
+                        <w:rPr>
+                          <w:rFonts w:ascii="Calibri" w:hAnsi="Calibri" w:cs="Calibri"/>
+                        </w:rPr>
+                        <w:t>Klas: TID25</w:t>
+                      </w:r>
+                      <w:r>
+                        <w:rPr>
+                          <w:rFonts w:ascii="Calibri" w:hAnsi="Calibri" w:cs="Calibri"/>
+                        </w:rPr>
+                        <w:t>D</w:t>
+                      </w:r>
+                      <w:r>
+                        <w:rPr>
+                          <w:rFonts w:ascii="Calibri" w:hAnsi="Calibri" w:cs="Calibri"/>
+                        </w:rPr>
+                        <w:t>4</w:t>
+                      </w:r>
+                      <w:r>
+                        <w:rPr>
+                          <w:rFonts w:ascii="Calibri" w:hAnsi="Calibri" w:cs="Calibri"/>
+                        </w:rPr>
+                        <w:t>A</w:t>
+                      </w:r>
+                    </w:p>
+                  </w:txbxContent>
+                </v:textbox>
+                <w10:wrap type="square"/>
+              </v:rect>
+            </w:pict>
+          </mc:Fallback>
         </mc:AlternateContent>
       </w:r>
       <w:r>
@@ -150,34 +245,29 @@
     <w:p/>
     <w:sdt>
       <w:sdtPr>
+        <w:rPr>
+          <w:rFonts w:asciiTheme="minorHAnsi" w:eastAsiaTheme="minorEastAsia" w:hAnsiTheme="minorHAnsi" w:cstheme="minorBidi"/>
+          <w:color w:val="auto"/>
+          <w:sz w:val="22"/>
+          <w:szCs w:val="22"/>
+          <w:lang w:eastAsia="en-US"/>
+        </w:rPr>
         <w:id w:val="2096519022"/>
         <w:docPartObj>
           <w:docPartGallery w:val="Table of Contents"/>
           <w:docPartUnique/>
         </w:docPartObj>
-        <w:rPr>
-          <w:rFonts w:ascii="Calibri" w:hAnsi="Calibri" w:eastAsia="Calibri" w:cs="" w:asciiTheme="minorAscii" w:hAnsiTheme="minorAscii" w:eastAsiaTheme="minorAscii" w:cstheme="minorBidi"/>
-          <w:color w:val="auto"/>
-          <w:sz w:val="22"/>
-          <w:szCs w:val="22"/>
-          <w:lang w:eastAsia="en-US"/>
-        </w:rPr>
       </w:sdtPr>
       <w:sdtEndPr>
         <w:rPr>
-          <w:rFonts w:ascii="Calibri" w:hAnsi="Calibri" w:eastAsia="Calibri" w:cs="" w:asciiTheme="minorAscii" w:hAnsiTheme="minorAscii" w:eastAsiaTheme="minorAscii" w:cstheme="minorBidi"/>
-          <w:b w:val="1"/>
-          <w:bCs w:val="1"/>
-          <w:color w:val="auto"/>
-          <w:sz w:val="22"/>
-          <w:szCs w:val="22"/>
-          <w:lang w:eastAsia="en-US"/>
+          <w:b/>
+          <w:bCs/>
         </w:rPr>
       </w:sdtEndPr>
       <w:sdtContent>
         <w:p>
           <w:pPr>
-            <w:pStyle w:val="Kopvaninhoudsopgave"/>
+            <w:pStyle w:val="TOCHeading"/>
           </w:pPr>
           <w:r>
             <w:t>Inhoud</w:t>
@@ -185,7 +275,7 @@
         </w:p>
         <w:p>
           <w:pPr>
-            <w:pStyle w:val="Inhopg1"/>
+            <w:pStyle w:val="TOC1"/>
             <w:rPr>
               <w:rFonts w:eastAsiaTheme="minorEastAsia"/>
               <w:noProof/>
@@ -203,7 +293,7 @@
           <w:r>
             <w:fldChar w:fldCharType="separate"/>
           </w:r>
-          <w:hyperlink w:history="1" w:anchor="_Toc145098688">
+          <w:hyperlink w:anchor="_Toc145098688" w:history="1">
             <w:r>
               <w:rPr>
                 <w:rStyle w:val="Hyperlink"/>
@@ -280,7 +370,7 @@
         </w:p>
         <w:p>
           <w:pPr>
-            <w:pStyle w:val="Inhopg2"/>
+            <w:pStyle w:val="TOC2"/>
             <w:tabs>
               <w:tab w:val="left" w:pos="660"/>
               <w:tab w:val="right" w:pos="9062"/>
@@ -293,7 +383,7 @@
               <w14:ligatures w14:val="standardContextual"/>
             </w:rPr>
           </w:pPr>
-          <w:hyperlink w:history="1" w:anchor="_Toc145098689">
+          <w:hyperlink w:anchor="_Toc145098689" w:history="1">
             <w:r>
               <w:rPr>
                 <w:rStyle w:val="Hyperlink"/>
@@ -370,7 +460,7 @@
         </w:p>
         <w:p>
           <w:pPr>
-            <w:pStyle w:val="Inhopg3"/>
+            <w:pStyle w:val="TOC3"/>
             <w:tabs>
               <w:tab w:val="left" w:pos="880"/>
               <w:tab w:val="right" w:pos="9062"/>
@@ -383,7 +473,7 @@
               <w14:ligatures w14:val="standardContextual"/>
             </w:rPr>
           </w:pPr>
-          <w:hyperlink w:history="1" w:anchor="_Toc145098690">
+          <w:hyperlink w:anchor="_Toc145098690" w:history="1">
             <w:r>
               <w:rPr>
                 <w:rStyle w:val="Hyperlink"/>
@@ -460,7 +550,7 @@
         </w:p>
         <w:p>
           <w:pPr>
-            <w:pStyle w:val="Inhopg3"/>
+            <w:pStyle w:val="TOC3"/>
             <w:tabs>
               <w:tab w:val="left" w:pos="880"/>
               <w:tab w:val="right" w:pos="9062"/>
@@ -473,7 +563,7 @@
               <w14:ligatures w14:val="standardContextual"/>
             </w:rPr>
           </w:pPr>
-          <w:hyperlink w:history="1" w:anchor="_Toc145098691">
+          <w:hyperlink w:anchor="_Toc145098691" w:history="1">
             <w:r>
               <w:rPr>
                 <w:rStyle w:val="Hyperlink"/>
@@ -550,7 +640,7 @@
         </w:p>
         <w:p>
           <w:pPr>
-            <w:pStyle w:val="Inhopg1"/>
+            <w:pStyle w:val="TOC1"/>
             <w:rPr>
               <w:rFonts w:eastAsiaTheme="minorEastAsia"/>
               <w:noProof/>
@@ -559,7 +649,7 @@
               <w14:ligatures w14:val="standardContextual"/>
             </w:rPr>
           </w:pPr>
-          <w:hyperlink w:history="1" w:anchor="_Toc145098692">
+          <w:hyperlink w:anchor="_Toc145098692" w:history="1">
             <w:r>
               <w:rPr>
                 <w:rStyle w:val="Hyperlink"/>
@@ -636,7 +726,7 @@
         </w:p>
         <w:p>
           <w:pPr>
-            <w:pStyle w:val="Inhopg2"/>
+            <w:pStyle w:val="TOC2"/>
             <w:tabs>
               <w:tab w:val="left" w:pos="660"/>
               <w:tab w:val="right" w:pos="9062"/>
@@ -649,7 +739,7 @@
               <w14:ligatures w14:val="standardContextual"/>
             </w:rPr>
           </w:pPr>
-          <w:hyperlink w:history="1" w:anchor="_Toc145098693">
+          <w:hyperlink w:anchor="_Toc145098693" w:history="1">
             <w:r>
               <w:rPr>
                 <w:rStyle w:val="Hyperlink"/>
@@ -726,7 +816,7 @@
         </w:p>
         <w:p>
           <w:pPr>
-            <w:pStyle w:val="Inhopg2"/>
+            <w:pStyle w:val="TOC2"/>
             <w:tabs>
               <w:tab w:val="left" w:pos="660"/>
               <w:tab w:val="right" w:pos="9062"/>
@@ -739,7 +829,7 @@
               <w14:ligatures w14:val="standardContextual"/>
             </w:rPr>
           </w:pPr>
-          <w:hyperlink w:history="1" w:anchor="_Toc145098694">
+          <w:hyperlink w:anchor="_Toc145098694" w:history="1">
             <w:r>
               <w:rPr>
                 <w:rStyle w:val="Hyperlink"/>
@@ -816,7 +906,7 @@
         </w:p>
         <w:p>
           <w:pPr>
-            <w:pStyle w:val="Inhopg2"/>
+            <w:pStyle w:val="TOC2"/>
             <w:tabs>
               <w:tab w:val="left" w:pos="660"/>
               <w:tab w:val="right" w:pos="9062"/>
@@ -829,7 +919,7 @@
               <w14:ligatures w14:val="standardContextual"/>
             </w:rPr>
           </w:pPr>
-          <w:hyperlink w:history="1" w:anchor="_Toc145098695">
+          <w:hyperlink w:anchor="_Toc145098695" w:history="1">
             <w:r>
               <w:rPr>
                 <w:rStyle w:val="Hyperlink"/>
@@ -906,7 +996,7 @@
         </w:p>
         <w:p>
           <w:pPr>
-            <w:pStyle w:val="Inhopg2"/>
+            <w:pStyle w:val="TOC2"/>
             <w:tabs>
               <w:tab w:val="left" w:pos="660"/>
               <w:tab w:val="right" w:pos="9062"/>
@@ -919,7 +1009,7 @@
               <w14:ligatures w14:val="standardContextual"/>
             </w:rPr>
           </w:pPr>
-          <w:hyperlink w:history="1" w:anchor="_Toc145098696">
+          <w:hyperlink w:anchor="_Toc145098696" w:history="1">
             <w:r>
               <w:rPr>
                 <w:rStyle w:val="Hyperlink"/>
@@ -1013,11 +1103,11 @@
     </w:p>
     <w:p>
       <w:pPr>
-        <w:pStyle w:val="Kop1"/>
+        <w:pStyle w:val="Heading1"/>
       </w:pPr>
-      <w:bookmarkStart w:name="_Toc116463817" w:id="0"/>
-      <w:bookmarkStart w:name="_Toc116463865" w:id="1"/>
-      <w:bookmarkStart w:name="_Toc145098688" w:id="2"/>
+      <w:bookmarkStart w:id="0" w:name="_Toc116463817"/>
+      <w:bookmarkStart w:id="1" w:name="_Toc116463865"/>
+      <w:bookmarkStart w:id="2" w:name="_Toc145098688"/>
       <w:r>
         <w:lastRenderedPageBreak/>
         <w:t>Ontwerp</w:t>
@@ -1029,17 +1119,23 @@
     <w:p/>
     <w:p>
       <w:pPr>
-        <w:pStyle w:val="Kop2"/>
+        <w:pStyle w:val="Heading2"/>
       </w:pPr>
-      <w:bookmarkStart w:name="_Toc145098689" w:id="3"/>
+      <w:bookmarkStart w:id="3" w:name="_Toc145098689"/>
       <w:r>
         <w:t>Functioneel ontwerp</w:t>
       </w:r>
       <w:bookmarkEnd w:id="3"/>
     </w:p>
     <w:p>
+      <w:r>
+        <w:t>We moeten een memory game maken. In de game zitten  16 kaartjes met 8 verschillende plaatjes. Er komt ook een score systeem een een tijd in.</w:t>
+      </w:r>
+    </w:p>
+    <w:p/>
+    <w:p>
       <w:pPr>
-        <w:pStyle w:val="Kop3"/>
+        <w:pStyle w:val="Heading3"/>
       </w:pPr>
       <w:r>
         <w:t xml:space="preserve">Inrichting </w:t>
@@ -1051,21 +1147,45 @@
     <w:p/>
     <w:p>
       <w:r>
-        <w:t xml:space="preserve">[ </w:t>
+        <w:t xml:space="preserve">We gebruiken: </w:t>
       </w:r>
+    </w:p>
+    <w:p>
       <w:r>
-        <w:t xml:space="preserve">Licht toe hoe jouw ontwikkelomgeving eruit ziet. </w:t>
+        <w:tab/>
+        <w:t>Visual Studio Community</w:t>
       </w:r>
+    </w:p>
+    <w:p>
       <w:r>
-        <w:t>]</w:t>
+        <w:tab/>
+        <w:t>GitHub</w:t>
+      </w:r>
+    </w:p>
+    <w:p>
+      <w:r>
+        <w:tab/>
+        <w:t>GitHub Desktop</w:t>
+      </w:r>
+    </w:p>
+    <w:p>
+      <w:r>
+        <w:tab/>
+        <w:t>Trello</w:t>
+      </w:r>
+    </w:p>
+    <w:p>
+      <w:r>
+        <w:tab/>
+        <w:t>Word</w:t>
       </w:r>
     </w:p>
     <w:p/>
     <w:p>
       <w:pPr>
-        <w:pStyle w:val="Kop3"/>
+        <w:pStyle w:val="Heading3"/>
       </w:pPr>
-      <w:bookmarkStart w:name="_Toc158375471" w:id="4"/>
+      <w:bookmarkStart w:id="4" w:name="_Toc158375471"/>
       <w:r>
         <w:t>Productbacklog</w:t>
       </w:r>
@@ -1079,7 +1199,7 @@
     <w:p/>
     <w:tbl>
       <w:tblPr>
-        <w:tblStyle w:val="Rastertabel4-Accent1"/>
+        <w:tblStyle w:val="GridTable4-Accent1"/>
         <w:tblW w:w="8500" w:type="dxa"/>
         <w:tblLook w:val="04A0" w:firstRow="1" w:lastRow="0" w:firstColumn="1" w:lastColumn="0" w:noHBand="0" w:noVBand="1"/>
       </w:tblPr>
@@ -1103,7 +1223,7 @@
             <w:pPr>
               <w:textAlignment w:val="baseline"/>
               <w:rPr>
-                <w:rFonts w:ascii="Segoe UI" w:hAnsi="Segoe UI" w:eastAsia="Times New Roman" w:cs="Segoe UI"/>
+                <w:rFonts w:ascii="Segoe UI" w:eastAsia="Times New Roman" w:hAnsi="Segoe UI" w:cs="Segoe UI"/>
                 <w:sz w:val="18"/>
                 <w:szCs w:val="18"/>
                 <w:lang w:eastAsia="nl-NL"/>
@@ -1121,7 +1241,7 @@
               <w:textAlignment w:val="baseline"/>
               <w:cnfStyle w:val="100000000000" w:firstRow="1" w:lastRow="0" w:firstColumn="0" w:lastColumn="0" w:oddVBand="0" w:evenVBand="0" w:oddHBand="0" w:evenHBand="0" w:firstRowFirstColumn="0" w:firstRowLastColumn="0" w:lastRowFirstColumn="0" w:lastRowLastColumn="0"/>
               <w:rPr>
-                <w:rFonts w:ascii="Segoe UI" w:hAnsi="Segoe UI" w:eastAsia="Times New Roman" w:cs="Segoe UI"/>
+                <w:rFonts w:ascii="Segoe UI" w:eastAsia="Times New Roman" w:hAnsi="Segoe UI" w:cs="Segoe UI"/>
                 <w:sz w:val="18"/>
                 <w:szCs w:val="18"/>
                 <w:lang w:eastAsia="nl-NL"/>
@@ -1129,14 +1249,14 @@
             </w:pPr>
             <w:r>
               <w:rPr>
-                <w:rFonts w:ascii="Calibri" w:hAnsi="Calibri" w:eastAsia="Times New Roman" w:cs="Calibri"/>
+                <w:rFonts w:ascii="Calibri" w:eastAsia="Times New Roman" w:hAnsi="Calibri" w:cs="Calibri"/>
                 <w:lang w:val="en-US" w:eastAsia="nl-NL"/>
               </w:rPr>
               <w:t>Wie</w:t>
             </w:r>
             <w:r>
               <w:rPr>
-                <w:rFonts w:ascii="Calibri" w:hAnsi="Calibri" w:eastAsia="Times New Roman" w:cs="Calibri"/>
+                <w:rFonts w:ascii="Calibri" w:eastAsia="Times New Roman" w:hAnsi="Calibri" w:cs="Calibri"/>
                 <w:lang w:eastAsia="nl-NL"/>
               </w:rPr>
               <w:t> </w:t>
@@ -1153,7 +1273,7 @@
               <w:textAlignment w:val="baseline"/>
               <w:cnfStyle w:val="100000000000" w:firstRow="1" w:lastRow="0" w:firstColumn="0" w:lastColumn="0" w:oddVBand="0" w:evenVBand="0" w:oddHBand="0" w:evenHBand="0" w:firstRowFirstColumn="0" w:firstRowLastColumn="0" w:lastRowFirstColumn="0" w:lastRowLastColumn="0"/>
               <w:rPr>
-                <w:rFonts w:ascii="Segoe UI" w:hAnsi="Segoe UI" w:eastAsia="Times New Roman" w:cs="Segoe UI"/>
+                <w:rFonts w:ascii="Segoe UI" w:eastAsia="Times New Roman" w:hAnsi="Segoe UI" w:cs="Segoe UI"/>
                 <w:sz w:val="18"/>
                 <w:szCs w:val="18"/>
                 <w:lang w:eastAsia="nl-NL"/>
@@ -1161,14 +1281,14 @@
             </w:pPr>
             <w:r>
               <w:rPr>
-                <w:rFonts w:ascii="Calibri" w:hAnsi="Calibri" w:eastAsia="Times New Roman" w:cs="Calibri"/>
+                <w:rFonts w:ascii="Calibri" w:eastAsia="Times New Roman" w:hAnsi="Calibri" w:cs="Calibri"/>
                 <w:lang w:val="en-US" w:eastAsia="nl-NL"/>
               </w:rPr>
               <w:t>W</w:t>
             </w:r>
             <w:r>
               <w:rPr>
-                <w:rFonts w:ascii="Calibri" w:hAnsi="Calibri" w:eastAsia="Times New Roman" w:cs="Calibri"/>
+                <w:rFonts w:ascii="Calibri" w:eastAsia="Times New Roman" w:hAnsi="Calibri" w:cs="Calibri"/>
                 <w:lang w:val="en-US" w:eastAsia="nl-NL"/>
               </w:rPr>
               <w:t>at</w:t>
@@ -1185,7 +1305,7 @@
               <w:textAlignment w:val="baseline"/>
               <w:cnfStyle w:val="100000000000" w:firstRow="1" w:lastRow="0" w:firstColumn="0" w:lastColumn="0" w:oddVBand="0" w:evenVBand="0" w:oddHBand="0" w:evenHBand="0" w:firstRowFirstColumn="0" w:firstRowLastColumn="0" w:lastRowFirstColumn="0" w:lastRowLastColumn="0"/>
               <w:rPr>
-                <w:rFonts w:ascii="Segoe UI" w:hAnsi="Segoe UI" w:eastAsia="Times New Roman" w:cs="Segoe UI"/>
+                <w:rFonts w:ascii="Segoe UI" w:eastAsia="Times New Roman" w:hAnsi="Segoe UI" w:cs="Segoe UI"/>
                 <w:sz w:val="18"/>
                 <w:szCs w:val="18"/>
                 <w:lang w:eastAsia="nl-NL"/>
@@ -1193,14 +1313,14 @@
             </w:pPr>
             <w:r>
               <w:rPr>
-                <w:rFonts w:ascii="Calibri" w:hAnsi="Calibri" w:eastAsia="Times New Roman" w:cs="Calibri"/>
+                <w:rFonts w:ascii="Calibri" w:eastAsia="Times New Roman" w:hAnsi="Calibri" w:cs="Calibri"/>
                 <w:lang w:val="en-US" w:eastAsia="nl-NL"/>
               </w:rPr>
               <w:t>Waarom</w:t>
             </w:r>
             <w:r>
               <w:rPr>
-                <w:rFonts w:ascii="Calibri" w:hAnsi="Calibri" w:eastAsia="Times New Roman" w:cs="Calibri"/>
+                <w:rFonts w:ascii="Calibri" w:eastAsia="Times New Roman" w:hAnsi="Calibri" w:cs="Calibri"/>
                 <w:lang w:eastAsia="nl-NL"/>
               </w:rPr>
               <w:t> </w:t>
@@ -1221,7 +1341,7 @@
             <w:pPr>
               <w:textAlignment w:val="baseline"/>
               <w:rPr>
-                <w:rFonts w:ascii="Segoe UI" w:hAnsi="Segoe UI" w:eastAsia="Times New Roman" w:cs="Segoe UI"/>
+                <w:rFonts w:ascii="Segoe UI" w:eastAsia="Times New Roman" w:hAnsi="Segoe UI" w:cs="Segoe UI"/>
                 <w:sz w:val="18"/>
                 <w:szCs w:val="18"/>
                 <w:lang w:eastAsia="nl-NL"/>
@@ -1229,7 +1349,7 @@
             </w:pPr>
             <w:r>
               <w:rPr>
-                <w:rFonts w:ascii="Segoe UI" w:hAnsi="Segoe UI" w:eastAsia="Times New Roman" w:cs="Segoe UI"/>
+                <w:rFonts w:ascii="Segoe UI" w:eastAsia="Times New Roman" w:hAnsi="Segoe UI" w:cs="Segoe UI"/>
                 <w:sz w:val="18"/>
                 <w:szCs w:val="18"/>
                 <w:lang w:eastAsia="nl-NL"/>
@@ -1247,125 +1367,207 @@
               <w:textAlignment w:val="baseline"/>
               <w:cnfStyle w:val="000000100000" w:firstRow="0" w:lastRow="0" w:firstColumn="0" w:lastColumn="0" w:oddVBand="0" w:evenVBand="0" w:oddHBand="1" w:evenHBand="0" w:firstRowFirstColumn="0" w:firstRowLastColumn="0" w:lastRowFirstColumn="0" w:lastRowLastColumn="0"/>
               <w:rPr>
-                <w:rFonts w:ascii="Segoe UI" w:hAnsi="Segoe UI" w:eastAsia="Times New Roman" w:cs="Segoe UI"/>
+                <w:rFonts w:ascii="Segoe UI" w:eastAsia="Times New Roman" w:hAnsi="Segoe UI" w:cs="Segoe UI"/>
                 <w:sz w:val="18"/>
                 <w:szCs w:val="18"/>
                 <w:lang w:eastAsia="nl-NL"/>
               </w:rPr>
             </w:pPr>
-          </w:p>
-        </w:tc>
-        <w:tc>
-          <w:tcPr>
-            <w:tcW w:w="2268" w:type="dxa"/>
-          </w:tcPr>
-          <w:p>
-            <w:pPr>
-              <w:textAlignment w:val="baseline"/>
-              <w:cnfStyle w:val="000000100000" w:firstRow="0" w:lastRow="0" w:firstColumn="0" w:lastColumn="0" w:oddVBand="0" w:evenVBand="0" w:oddHBand="1" w:evenHBand="0" w:firstRowFirstColumn="0" w:firstRowLastColumn="0" w:lastRowFirstColumn="0" w:lastRowLastColumn="0"/>
-              <w:rPr>
-                <w:rFonts w:ascii="Segoe UI" w:hAnsi="Segoe UI" w:eastAsia="Times New Roman" w:cs="Segoe UI"/>
+            <w:r>
+              <w:rPr>
+                <w:rFonts w:ascii="Segoe UI" w:eastAsia="Times New Roman" w:hAnsi="Segoe UI" w:cs="Segoe UI"/>
                 <w:sz w:val="18"/>
                 <w:szCs w:val="18"/>
                 <w:lang w:eastAsia="nl-NL"/>
               </w:rPr>
-            </w:pPr>
-          </w:p>
-        </w:tc>
-        <w:tc>
-          <w:tcPr>
-            <w:tcW w:w="3543" w:type="dxa"/>
+              <w:t>Gebruiker</w:t>
+            </w:r>
+          </w:p>
+        </w:tc>
+        <w:tc>
+          <w:tcPr>
+            <w:tcW w:w="2268" w:type="dxa"/>
           </w:tcPr>
           <w:p>
             <w:pPr>
               <w:textAlignment w:val="baseline"/>
               <w:cnfStyle w:val="000000100000" w:firstRow="0" w:lastRow="0" w:firstColumn="0" w:lastColumn="0" w:oddVBand="0" w:evenVBand="0" w:oddHBand="1" w:evenHBand="0" w:firstRowFirstColumn="0" w:firstRowLastColumn="0" w:lastRowFirstColumn="0" w:lastRowLastColumn="0"/>
               <w:rPr>
-                <w:rFonts w:ascii="Segoe UI" w:hAnsi="Segoe UI" w:eastAsia="Times New Roman" w:cs="Segoe UI"/>
+                <w:rFonts w:ascii="Segoe UI" w:eastAsia="Times New Roman" w:hAnsi="Segoe UI" w:cs="Segoe UI"/>
                 <w:sz w:val="18"/>
                 <w:szCs w:val="18"/>
                 <w:lang w:eastAsia="nl-NL"/>
               </w:rPr>
             </w:pPr>
-          </w:p>
-        </w:tc>
-      </w:tr>
-      <w:tr>
-        <w:tc>
-          <w:tcPr>
-            <w:cnfStyle w:val="001000000000" w:firstRow="0" w:lastRow="0" w:firstColumn="1" w:lastColumn="0" w:oddVBand="0" w:evenVBand="0" w:oddHBand="0" w:evenHBand="0" w:firstRowFirstColumn="0" w:firstRowLastColumn="0" w:lastRowFirstColumn="0" w:lastRowLastColumn="0"/>
-            <w:tcW w:w="1011" w:type="dxa"/>
-          </w:tcPr>
-          <w:p>
-            <w:pPr>
-              <w:textAlignment w:val="baseline"/>
-              <w:rPr>
-                <w:rFonts w:ascii="Segoe UI" w:hAnsi="Segoe UI" w:eastAsia="Times New Roman" w:cs="Segoe UI"/>
+            <w:r>
+              <w:rPr>
+                <w:rFonts w:ascii="Segoe UI" w:eastAsia="Times New Roman" w:hAnsi="Segoe UI" w:cs="Segoe UI"/>
                 <w:sz w:val="18"/>
                 <w:szCs w:val="18"/>
                 <w:lang w:eastAsia="nl-NL"/>
               </w:rPr>
-            </w:pPr>
-            <w:r>
-              <w:rPr>
-                <w:rFonts w:ascii="Segoe UI" w:hAnsi="Segoe UI" w:eastAsia="Times New Roman" w:cs="Segoe UI"/>
+              <w:t>Kaartje aan klikken</w:t>
+            </w:r>
+          </w:p>
+        </w:tc>
+        <w:tc>
+          <w:tcPr>
+            <w:tcW w:w="3543" w:type="dxa"/>
+          </w:tcPr>
+          <w:p>
+            <w:pPr>
+              <w:textAlignment w:val="baseline"/>
+              <w:cnfStyle w:val="000000100000" w:firstRow="0" w:lastRow="0" w:firstColumn="0" w:lastColumn="0" w:oddVBand="0" w:evenVBand="0" w:oddHBand="1" w:evenHBand="0" w:firstRowFirstColumn="0" w:firstRowLastColumn="0" w:lastRowFirstColumn="0" w:lastRowLastColumn="0"/>
+              <w:rPr>
+                <w:rFonts w:ascii="Segoe UI" w:eastAsia="Times New Roman" w:hAnsi="Segoe UI" w:cs="Segoe UI"/>
                 <w:sz w:val="18"/>
                 <w:szCs w:val="18"/>
                 <w:lang w:eastAsia="nl-NL"/>
               </w:rPr>
-              <w:t>02</w:t>
-            </w:r>
-          </w:p>
-        </w:tc>
-        <w:tc>
-          <w:tcPr>
-            <w:tcW w:w="1678" w:type="dxa"/>
-          </w:tcPr>
-          <w:p>
-            <w:pPr>
-              <w:textAlignment w:val="baseline"/>
-              <w:cnfStyle w:val="000000000000" w:firstRow="0" w:lastRow="0" w:firstColumn="0" w:lastColumn="0" w:oddVBand="0" w:evenVBand="0" w:oddHBand="0" w:evenHBand="0" w:firstRowFirstColumn="0" w:firstRowLastColumn="0" w:lastRowFirstColumn="0" w:lastRowLastColumn="0"/>
-              <w:rPr>
-                <w:rFonts w:ascii="Segoe UI" w:hAnsi="Segoe UI" w:eastAsia="Times New Roman" w:cs="Segoe UI"/>
+            </w:pPr>
+            <w:r>
+              <w:rPr>
+                <w:rFonts w:ascii="Segoe UI" w:eastAsia="Times New Roman" w:hAnsi="Segoe UI" w:cs="Segoe UI"/>
                 <w:sz w:val="18"/>
                 <w:szCs w:val="18"/>
                 <w:lang w:eastAsia="nl-NL"/>
               </w:rPr>
-            </w:pPr>
-          </w:p>
-        </w:tc>
-        <w:tc>
-          <w:tcPr>
-            <w:tcW w:w="2268" w:type="dxa"/>
+              <w:t>Zodat het kaartje omgedraaid kan worden en je het volgende kaartje kan klikken.</w:t>
+            </w:r>
+          </w:p>
+        </w:tc>
+      </w:tr>
+      <w:tr>
+        <w:tc>
+          <w:tcPr>
+            <w:cnfStyle w:val="001000000000" w:firstRow="0" w:lastRow="0" w:firstColumn="1" w:lastColumn="0" w:oddVBand="0" w:evenVBand="0" w:oddHBand="0" w:evenHBand="0" w:firstRowFirstColumn="0" w:firstRowLastColumn="0" w:lastRowFirstColumn="0" w:lastRowLastColumn="0"/>
+            <w:tcW w:w="1011" w:type="dxa"/>
           </w:tcPr>
           <w:p>
             <w:pPr>
               <w:textAlignment w:val="baseline"/>
-              <w:cnfStyle w:val="000000000000" w:firstRow="0" w:lastRow="0" w:firstColumn="0" w:lastColumn="0" w:oddVBand="0" w:evenVBand="0" w:oddHBand="0" w:evenHBand="0" w:firstRowFirstColumn="0" w:firstRowLastColumn="0" w:lastRowFirstColumn="0" w:lastRowLastColumn="0"/>
-              <w:rPr>
-                <w:rFonts w:ascii="Segoe UI" w:hAnsi="Segoe UI" w:eastAsia="Times New Roman" w:cs="Segoe UI"/>
+              <w:rPr>
+                <w:rFonts w:ascii="Segoe UI" w:eastAsia="Times New Roman" w:hAnsi="Segoe UI" w:cs="Segoe UI"/>
                 <w:sz w:val="18"/>
                 <w:szCs w:val="18"/>
                 <w:lang w:eastAsia="nl-NL"/>
               </w:rPr>
             </w:pPr>
-          </w:p>
-        </w:tc>
-        <w:tc>
-          <w:tcPr>
-            <w:tcW w:w="3543" w:type="dxa"/>
-          </w:tcPr>
-          <w:p>
-            <w:pPr>
-              <w:textAlignment w:val="baseline"/>
-              <w:cnfStyle w:val="000000000000" w:firstRow="0" w:lastRow="0" w:firstColumn="0" w:lastColumn="0" w:oddVBand="0" w:evenVBand="0" w:oddHBand="0" w:evenHBand="0" w:firstRowFirstColumn="0" w:firstRowLastColumn="0" w:lastRowFirstColumn="0" w:lastRowLastColumn="0"/>
-              <w:rPr>
-                <w:rFonts w:ascii="Segoe UI" w:hAnsi="Segoe UI" w:eastAsia="Times New Roman" w:cs="Segoe UI"/>
+            <w:r>
+              <w:rPr>
+                <w:rFonts w:ascii="Segoe UI" w:eastAsia="Times New Roman" w:hAnsi="Segoe UI" w:cs="Segoe UI"/>
                 <w:sz w:val="18"/>
                 <w:szCs w:val="18"/>
                 <w:lang w:eastAsia="nl-NL"/>
               </w:rPr>
-            </w:pPr>
+              <w:t>02</w:t>
+            </w:r>
+          </w:p>
+        </w:tc>
+        <w:tc>
+          <w:tcPr>
+            <w:tcW w:w="1678" w:type="dxa"/>
+          </w:tcPr>
+          <w:p>
+            <w:pPr>
+              <w:textAlignment w:val="baseline"/>
+              <w:cnfStyle w:val="000000000000" w:firstRow="0" w:lastRow="0" w:firstColumn="0" w:lastColumn="0" w:oddVBand="0" w:evenVBand="0" w:oddHBand="0" w:evenHBand="0" w:firstRowFirstColumn="0" w:firstRowLastColumn="0" w:lastRowFirstColumn="0" w:lastRowLastColumn="0"/>
+              <w:rPr>
+                <w:rFonts w:ascii="Segoe UI" w:eastAsia="Times New Roman" w:hAnsi="Segoe UI" w:cs="Segoe UI"/>
+                <w:sz w:val="18"/>
+                <w:szCs w:val="18"/>
+                <w:lang w:eastAsia="nl-NL"/>
+              </w:rPr>
+            </w:pPr>
+            <w:r>
+              <w:rPr>
+                <w:rFonts w:ascii="Segoe UI" w:eastAsia="Times New Roman" w:hAnsi="Segoe UI" w:cs="Segoe UI"/>
+                <w:sz w:val="18"/>
+                <w:szCs w:val="18"/>
+                <w:lang w:eastAsia="nl-NL"/>
+              </w:rPr>
+              <w:t>gebruiker</w:t>
+            </w:r>
+          </w:p>
+        </w:tc>
+        <w:tc>
+          <w:tcPr>
+            <w:tcW w:w="2268" w:type="dxa"/>
+          </w:tcPr>
+          <w:p>
+            <w:pPr>
+              <w:textAlignment w:val="baseline"/>
+              <w:cnfStyle w:val="000000000000" w:firstRow="0" w:lastRow="0" w:firstColumn="0" w:lastColumn="0" w:oddVBand="0" w:evenVBand="0" w:oddHBand="0" w:evenHBand="0" w:firstRowFirstColumn="0" w:firstRowLastColumn="0" w:lastRowFirstColumn="0" w:lastRowLastColumn="0"/>
+              <w:rPr>
+                <w:rFonts w:ascii="Segoe UI" w:eastAsia="Times New Roman" w:hAnsi="Segoe UI" w:cs="Segoe UI"/>
+                <w:sz w:val="18"/>
+                <w:szCs w:val="18"/>
+                <w:lang w:eastAsia="nl-NL"/>
+              </w:rPr>
+            </w:pPr>
+            <w:r>
+              <w:rPr>
+                <w:rFonts w:ascii="Segoe UI" w:eastAsia="Times New Roman" w:hAnsi="Segoe UI" w:cs="Segoe UI"/>
+                <w:sz w:val="18"/>
+                <w:szCs w:val="18"/>
+                <w:lang w:eastAsia="nl-NL"/>
+              </w:rPr>
+              <w:t>2</w:t>
+            </w:r>
+            <w:r>
+              <w:rPr>
+                <w:rFonts w:ascii="Segoe UI" w:eastAsia="Times New Roman" w:hAnsi="Segoe UI" w:cs="Segoe UI"/>
+                <w:sz w:val="18"/>
+                <w:szCs w:val="18"/>
+                <w:vertAlign w:val="superscript"/>
+                <w:lang w:eastAsia="nl-NL"/>
+              </w:rPr>
+              <w:t>e</w:t>
+            </w:r>
+            <w:r>
+              <w:rPr>
+                <w:rFonts w:ascii="Segoe UI" w:eastAsia="Times New Roman" w:hAnsi="Segoe UI" w:cs="Segoe UI"/>
+                <w:sz w:val="18"/>
+                <w:szCs w:val="18"/>
+                <w:lang w:eastAsia="nl-NL"/>
+              </w:rPr>
+              <w:t xml:space="preserve"> kaartje aanklikken</w:t>
+            </w:r>
+          </w:p>
+        </w:tc>
+        <w:tc>
+          <w:tcPr>
+            <w:tcW w:w="3543" w:type="dxa"/>
+          </w:tcPr>
+          <w:p>
+            <w:pPr>
+              <w:textAlignment w:val="baseline"/>
+              <w:cnfStyle w:val="000000000000" w:firstRow="0" w:lastRow="0" w:firstColumn="0" w:lastColumn="0" w:oddVBand="0" w:evenVBand="0" w:oddHBand="0" w:evenHBand="0" w:firstRowFirstColumn="0" w:firstRowLastColumn="0" w:lastRowFirstColumn="0" w:lastRowLastColumn="0"/>
+              <w:rPr>
+                <w:rFonts w:ascii="Segoe UI" w:eastAsia="Times New Roman" w:hAnsi="Segoe UI" w:cs="Segoe UI"/>
+                <w:sz w:val="18"/>
+                <w:szCs w:val="18"/>
+                <w:lang w:eastAsia="nl-NL"/>
+              </w:rPr>
+            </w:pPr>
+            <w:r>
+              <w:rPr>
+                <w:rFonts w:ascii="Segoe UI" w:eastAsia="Times New Roman" w:hAnsi="Segoe UI" w:cs="Segoe UI"/>
+                <w:sz w:val="18"/>
+                <w:szCs w:val="18"/>
+                <w:lang w:eastAsia="nl-NL"/>
+              </w:rPr>
+              <w:t xml:space="preserve">Omdat die dan </w:t>
+            </w:r>
+            <w:r>
+              <w:rPr>
+                <w:rFonts w:ascii="Segoe UI" w:eastAsia="Times New Roman" w:hAnsi="Segoe UI" w:cs="Segoe UI"/>
+                <w:sz w:val="18"/>
+                <w:szCs w:val="18"/>
+                <w:lang w:eastAsia="nl-NL"/>
+              </w:rPr>
+              <w:t>kan kijken of die goed zijn</w:t>
+            </w:r>
           </w:p>
         </w:tc>
       </w:tr>
@@ -1382,7 +1584,7 @@
             <w:pPr>
               <w:textAlignment w:val="baseline"/>
               <w:rPr>
-                <w:rFonts w:ascii="Segoe UI" w:hAnsi="Segoe UI" w:eastAsia="Times New Roman" w:cs="Segoe UI"/>
+                <w:rFonts w:ascii="Segoe UI" w:eastAsia="Times New Roman" w:hAnsi="Segoe UI" w:cs="Segoe UI"/>
                 <w:sz w:val="18"/>
                 <w:szCs w:val="18"/>
                 <w:lang w:eastAsia="nl-NL"/>
@@ -1390,7 +1592,7 @@
             </w:pPr>
             <w:r>
               <w:rPr>
-                <w:rFonts w:ascii="Segoe UI" w:hAnsi="Segoe UI" w:eastAsia="Times New Roman" w:cs="Segoe UI"/>
+                <w:rFonts w:ascii="Segoe UI" w:eastAsia="Times New Roman" w:hAnsi="Segoe UI" w:cs="Segoe UI"/>
                 <w:sz w:val="18"/>
                 <w:szCs w:val="18"/>
                 <w:lang w:eastAsia="nl-NL"/>
@@ -1408,125 +1610,179 @@
               <w:textAlignment w:val="baseline"/>
               <w:cnfStyle w:val="000000100000" w:firstRow="0" w:lastRow="0" w:firstColumn="0" w:lastColumn="0" w:oddVBand="0" w:evenVBand="0" w:oddHBand="1" w:evenHBand="0" w:firstRowFirstColumn="0" w:firstRowLastColumn="0" w:lastRowFirstColumn="0" w:lastRowLastColumn="0"/>
               <w:rPr>
-                <w:rFonts w:ascii="Segoe UI" w:hAnsi="Segoe UI" w:eastAsia="Times New Roman" w:cs="Segoe UI"/>
+                <w:rFonts w:ascii="Segoe UI" w:eastAsia="Times New Roman" w:hAnsi="Segoe UI" w:cs="Segoe UI"/>
                 <w:sz w:val="18"/>
                 <w:szCs w:val="18"/>
                 <w:lang w:eastAsia="nl-NL"/>
               </w:rPr>
             </w:pPr>
-          </w:p>
-        </w:tc>
-        <w:tc>
-          <w:tcPr>
-            <w:tcW w:w="2268" w:type="dxa"/>
-          </w:tcPr>
-          <w:p>
-            <w:pPr>
-              <w:textAlignment w:val="baseline"/>
-              <w:cnfStyle w:val="000000100000" w:firstRow="0" w:lastRow="0" w:firstColumn="0" w:lastColumn="0" w:oddVBand="0" w:evenVBand="0" w:oddHBand="1" w:evenHBand="0" w:firstRowFirstColumn="0" w:firstRowLastColumn="0" w:lastRowFirstColumn="0" w:lastRowLastColumn="0"/>
-              <w:rPr>
-                <w:rFonts w:ascii="Segoe UI" w:hAnsi="Segoe UI" w:eastAsia="Times New Roman" w:cs="Segoe UI"/>
+            <w:r>
+              <w:rPr>
+                <w:rFonts w:ascii="Segoe UI" w:eastAsia="Times New Roman" w:hAnsi="Segoe UI" w:cs="Segoe UI"/>
                 <w:sz w:val="18"/>
                 <w:szCs w:val="18"/>
                 <w:lang w:eastAsia="nl-NL"/>
               </w:rPr>
-            </w:pPr>
-          </w:p>
-        </w:tc>
-        <w:tc>
-          <w:tcPr>
-            <w:tcW w:w="3543" w:type="dxa"/>
+              <w:t xml:space="preserve">Game </w:t>
+            </w:r>
+          </w:p>
+        </w:tc>
+        <w:tc>
+          <w:tcPr>
+            <w:tcW w:w="2268" w:type="dxa"/>
           </w:tcPr>
           <w:p>
             <w:pPr>
               <w:textAlignment w:val="baseline"/>
               <w:cnfStyle w:val="000000100000" w:firstRow="0" w:lastRow="0" w:firstColumn="0" w:lastColumn="0" w:oddVBand="0" w:evenVBand="0" w:oddHBand="1" w:evenHBand="0" w:firstRowFirstColumn="0" w:firstRowLastColumn="0" w:lastRowFirstColumn="0" w:lastRowLastColumn="0"/>
               <w:rPr>
-                <w:rFonts w:ascii="Segoe UI" w:hAnsi="Segoe UI" w:eastAsia="Times New Roman" w:cs="Segoe UI"/>
+                <w:rFonts w:ascii="Segoe UI" w:eastAsia="Times New Roman" w:hAnsi="Segoe UI" w:cs="Segoe UI"/>
                 <w:sz w:val="18"/>
                 <w:szCs w:val="18"/>
                 <w:lang w:eastAsia="nl-NL"/>
               </w:rPr>
             </w:pPr>
-          </w:p>
-        </w:tc>
-      </w:tr>
-      <w:tr>
-        <w:tc>
-          <w:tcPr>
-            <w:cnfStyle w:val="001000000000" w:firstRow="0" w:lastRow="0" w:firstColumn="1" w:lastColumn="0" w:oddVBand="0" w:evenVBand="0" w:oddHBand="0" w:evenHBand="0" w:firstRowFirstColumn="0" w:firstRowLastColumn="0" w:lastRowFirstColumn="0" w:lastRowLastColumn="0"/>
-            <w:tcW w:w="1011" w:type="dxa"/>
-          </w:tcPr>
-          <w:p>
-            <w:pPr>
-              <w:textAlignment w:val="baseline"/>
-              <w:rPr>
-                <w:rFonts w:ascii="Segoe UI" w:hAnsi="Segoe UI" w:eastAsia="Times New Roman" w:cs="Segoe UI"/>
+            <w:r>
+              <w:rPr>
+                <w:rFonts w:ascii="Segoe UI" w:eastAsia="Times New Roman" w:hAnsi="Segoe UI" w:cs="Segoe UI"/>
                 <w:sz w:val="18"/>
                 <w:szCs w:val="18"/>
                 <w:lang w:eastAsia="nl-NL"/>
               </w:rPr>
-            </w:pPr>
-            <w:r>
-              <w:rPr>
-                <w:rFonts w:ascii="Segoe UI" w:hAnsi="Segoe UI" w:eastAsia="Times New Roman" w:cs="Segoe UI"/>
+              <w:t>Draait kaartjes weer om</w:t>
+            </w:r>
+          </w:p>
+        </w:tc>
+        <w:tc>
+          <w:tcPr>
+            <w:tcW w:w="3543" w:type="dxa"/>
+          </w:tcPr>
+          <w:p>
+            <w:pPr>
+              <w:textAlignment w:val="baseline"/>
+              <w:cnfStyle w:val="000000100000" w:firstRow="0" w:lastRow="0" w:firstColumn="0" w:lastColumn="0" w:oddVBand="0" w:evenVBand="0" w:oddHBand="1" w:evenHBand="0" w:firstRowFirstColumn="0" w:firstRowLastColumn="0" w:lastRowFirstColumn="0" w:lastRowLastColumn="0"/>
+              <w:rPr>
+                <w:rFonts w:ascii="Segoe UI" w:eastAsia="Times New Roman" w:hAnsi="Segoe UI" w:cs="Segoe UI"/>
                 <w:sz w:val="18"/>
                 <w:szCs w:val="18"/>
                 <w:lang w:eastAsia="nl-NL"/>
               </w:rPr>
-              <w:t>04</w:t>
-            </w:r>
-          </w:p>
-        </w:tc>
-        <w:tc>
-          <w:tcPr>
-            <w:tcW w:w="1678" w:type="dxa"/>
-          </w:tcPr>
-          <w:p>
-            <w:pPr>
-              <w:textAlignment w:val="baseline"/>
-              <w:cnfStyle w:val="000000000000" w:firstRow="0" w:lastRow="0" w:firstColumn="0" w:lastColumn="0" w:oddVBand="0" w:evenVBand="0" w:oddHBand="0" w:evenHBand="0" w:firstRowFirstColumn="0" w:firstRowLastColumn="0" w:lastRowFirstColumn="0" w:lastRowLastColumn="0"/>
-              <w:rPr>
-                <w:rFonts w:ascii="Segoe UI" w:hAnsi="Segoe UI" w:eastAsia="Times New Roman" w:cs="Segoe UI"/>
+            </w:pPr>
+            <w:r>
+              <w:rPr>
+                <w:rFonts w:ascii="Segoe UI" w:eastAsia="Times New Roman" w:hAnsi="Segoe UI" w:cs="Segoe UI"/>
                 <w:sz w:val="18"/>
                 <w:szCs w:val="18"/>
                 <w:lang w:eastAsia="nl-NL"/>
               </w:rPr>
-            </w:pPr>
-          </w:p>
-        </w:tc>
-        <w:tc>
-          <w:tcPr>
-            <w:tcW w:w="2268" w:type="dxa"/>
+              <w:t>Zodat je de volgende kan kiezen</w:t>
+            </w:r>
+          </w:p>
+        </w:tc>
+      </w:tr>
+      <w:tr>
+        <w:tc>
+          <w:tcPr>
+            <w:cnfStyle w:val="001000000000" w:firstRow="0" w:lastRow="0" w:firstColumn="1" w:lastColumn="0" w:oddVBand="0" w:evenVBand="0" w:oddHBand="0" w:evenHBand="0" w:firstRowFirstColumn="0" w:firstRowLastColumn="0" w:lastRowFirstColumn="0" w:lastRowLastColumn="0"/>
+            <w:tcW w:w="1011" w:type="dxa"/>
           </w:tcPr>
           <w:p>
             <w:pPr>
               <w:textAlignment w:val="baseline"/>
-              <w:cnfStyle w:val="000000000000" w:firstRow="0" w:lastRow="0" w:firstColumn="0" w:lastColumn="0" w:oddVBand="0" w:evenVBand="0" w:oddHBand="0" w:evenHBand="0" w:firstRowFirstColumn="0" w:firstRowLastColumn="0" w:lastRowFirstColumn="0" w:lastRowLastColumn="0"/>
-              <w:rPr>
-                <w:rFonts w:ascii="Segoe UI" w:hAnsi="Segoe UI" w:eastAsia="Times New Roman" w:cs="Segoe UI"/>
+              <w:rPr>
+                <w:rFonts w:ascii="Segoe UI" w:eastAsia="Times New Roman" w:hAnsi="Segoe UI" w:cs="Segoe UI"/>
                 <w:sz w:val="18"/>
                 <w:szCs w:val="18"/>
                 <w:lang w:eastAsia="nl-NL"/>
               </w:rPr>
             </w:pPr>
-          </w:p>
-        </w:tc>
-        <w:tc>
-          <w:tcPr>
-            <w:tcW w:w="3543" w:type="dxa"/>
-          </w:tcPr>
-          <w:p>
-            <w:pPr>
-              <w:textAlignment w:val="baseline"/>
-              <w:cnfStyle w:val="000000000000" w:firstRow="0" w:lastRow="0" w:firstColumn="0" w:lastColumn="0" w:oddVBand="0" w:evenVBand="0" w:oddHBand="0" w:evenHBand="0" w:firstRowFirstColumn="0" w:firstRowLastColumn="0" w:lastRowFirstColumn="0" w:lastRowLastColumn="0"/>
-              <w:rPr>
-                <w:rFonts w:ascii="Segoe UI" w:hAnsi="Segoe UI" w:eastAsia="Times New Roman" w:cs="Segoe UI"/>
+            <w:r>
+              <w:rPr>
+                <w:rFonts w:ascii="Segoe UI" w:eastAsia="Times New Roman" w:hAnsi="Segoe UI" w:cs="Segoe UI"/>
                 <w:sz w:val="18"/>
                 <w:szCs w:val="18"/>
                 <w:lang w:eastAsia="nl-NL"/>
               </w:rPr>
-            </w:pPr>
+              <w:t>04</w:t>
+            </w:r>
+          </w:p>
+        </w:tc>
+        <w:tc>
+          <w:tcPr>
+            <w:tcW w:w="1678" w:type="dxa"/>
+          </w:tcPr>
+          <w:p>
+            <w:pPr>
+              <w:textAlignment w:val="baseline"/>
+              <w:cnfStyle w:val="000000000000" w:firstRow="0" w:lastRow="0" w:firstColumn="0" w:lastColumn="0" w:oddVBand="0" w:evenVBand="0" w:oddHBand="0" w:evenHBand="0" w:firstRowFirstColumn="0" w:firstRowLastColumn="0" w:lastRowFirstColumn="0" w:lastRowLastColumn="0"/>
+              <w:rPr>
+                <w:rFonts w:ascii="Segoe UI" w:eastAsia="Times New Roman" w:hAnsi="Segoe UI" w:cs="Segoe UI"/>
+                <w:sz w:val="18"/>
+                <w:szCs w:val="18"/>
+                <w:lang w:eastAsia="nl-NL"/>
+              </w:rPr>
+            </w:pPr>
+            <w:r>
+              <w:rPr>
+                <w:rFonts w:ascii="Segoe UI" w:eastAsia="Times New Roman" w:hAnsi="Segoe UI" w:cs="Segoe UI"/>
+                <w:sz w:val="18"/>
+                <w:szCs w:val="18"/>
+                <w:lang w:eastAsia="nl-NL"/>
+              </w:rPr>
+              <w:t>Game</w:t>
+            </w:r>
+          </w:p>
+        </w:tc>
+        <w:tc>
+          <w:tcPr>
+            <w:tcW w:w="2268" w:type="dxa"/>
+          </w:tcPr>
+          <w:p>
+            <w:pPr>
+              <w:textAlignment w:val="baseline"/>
+              <w:cnfStyle w:val="000000000000" w:firstRow="0" w:lastRow="0" w:firstColumn="0" w:lastColumn="0" w:oddVBand="0" w:evenVBand="0" w:oddHBand="0" w:evenHBand="0" w:firstRowFirstColumn="0" w:firstRowLastColumn="0" w:lastRowFirstColumn="0" w:lastRowLastColumn="0"/>
+              <w:rPr>
+                <w:rFonts w:ascii="Segoe UI" w:eastAsia="Times New Roman" w:hAnsi="Segoe UI" w:cs="Segoe UI"/>
+                <w:sz w:val="18"/>
+                <w:szCs w:val="18"/>
+                <w:lang w:eastAsia="nl-NL"/>
+              </w:rPr>
+            </w:pPr>
+            <w:r>
+              <w:rPr>
+                <w:rFonts w:ascii="Segoe UI" w:eastAsia="Times New Roman" w:hAnsi="Segoe UI" w:cs="Segoe UI"/>
+                <w:sz w:val="18"/>
+                <w:szCs w:val="18"/>
+                <w:lang w:eastAsia="nl-NL"/>
+              </w:rPr>
+              <w:t>Houd de kaartjes zo</w:t>
+            </w:r>
+          </w:p>
+        </w:tc>
+        <w:tc>
+          <w:tcPr>
+            <w:tcW w:w="3543" w:type="dxa"/>
+          </w:tcPr>
+          <w:p>
+            <w:pPr>
+              <w:textAlignment w:val="baseline"/>
+              <w:cnfStyle w:val="000000000000" w:firstRow="0" w:lastRow="0" w:firstColumn="0" w:lastColumn="0" w:oddVBand="0" w:evenVBand="0" w:oddHBand="0" w:evenHBand="0" w:firstRowFirstColumn="0" w:firstRowLastColumn="0" w:lastRowFirstColumn="0" w:lastRowLastColumn="0"/>
+              <w:rPr>
+                <w:rFonts w:ascii="Segoe UI" w:eastAsia="Times New Roman" w:hAnsi="Segoe UI" w:cs="Segoe UI"/>
+                <w:sz w:val="18"/>
+                <w:szCs w:val="18"/>
+                <w:lang w:eastAsia="nl-NL"/>
+              </w:rPr>
+            </w:pPr>
+            <w:r>
+              <w:rPr>
+                <w:rFonts w:ascii="Segoe UI" w:eastAsia="Times New Roman" w:hAnsi="Segoe UI" w:cs="Segoe UI"/>
+                <w:sz w:val="18"/>
+                <w:szCs w:val="18"/>
+                <w:lang w:eastAsia="nl-NL"/>
+              </w:rPr>
+              <w:t>Zodat er een punt bij op kan als die goed is</w:t>
+            </w:r>
           </w:p>
         </w:tc>
       </w:tr>
@@ -1543,7 +1799,7 @@
             <w:pPr>
               <w:textAlignment w:val="baseline"/>
               <w:rPr>
-                <w:rFonts w:ascii="Segoe UI" w:hAnsi="Segoe UI" w:eastAsia="Times New Roman" w:cs="Segoe UI"/>
+                <w:rFonts w:ascii="Segoe UI" w:eastAsia="Times New Roman" w:hAnsi="Segoe UI" w:cs="Segoe UI"/>
                 <w:sz w:val="18"/>
                 <w:szCs w:val="18"/>
                 <w:lang w:eastAsia="nl-NL"/>
@@ -1551,7 +1807,7 @@
             </w:pPr>
             <w:r>
               <w:rPr>
-                <w:rFonts w:ascii="Segoe UI" w:hAnsi="Segoe UI" w:eastAsia="Times New Roman" w:cs="Segoe UI"/>
+                <w:rFonts w:ascii="Segoe UI" w:eastAsia="Times New Roman" w:hAnsi="Segoe UI" w:cs="Segoe UI"/>
                 <w:sz w:val="18"/>
                 <w:szCs w:val="18"/>
                 <w:lang w:eastAsia="nl-NL"/>
@@ -1569,125 +1825,179 @@
               <w:textAlignment w:val="baseline"/>
               <w:cnfStyle w:val="000000100000" w:firstRow="0" w:lastRow="0" w:firstColumn="0" w:lastColumn="0" w:oddVBand="0" w:evenVBand="0" w:oddHBand="1" w:evenHBand="0" w:firstRowFirstColumn="0" w:firstRowLastColumn="0" w:lastRowFirstColumn="0" w:lastRowLastColumn="0"/>
               <w:rPr>
-                <w:rFonts w:ascii="Segoe UI" w:hAnsi="Segoe UI" w:eastAsia="Times New Roman" w:cs="Segoe UI"/>
+                <w:rFonts w:ascii="Segoe UI" w:eastAsia="Times New Roman" w:hAnsi="Segoe UI" w:cs="Segoe UI"/>
                 <w:sz w:val="18"/>
                 <w:szCs w:val="18"/>
                 <w:lang w:eastAsia="nl-NL"/>
               </w:rPr>
             </w:pPr>
-          </w:p>
-        </w:tc>
-        <w:tc>
-          <w:tcPr>
-            <w:tcW w:w="2268" w:type="dxa"/>
-          </w:tcPr>
-          <w:p>
-            <w:pPr>
-              <w:textAlignment w:val="baseline"/>
-              <w:cnfStyle w:val="000000100000" w:firstRow="0" w:lastRow="0" w:firstColumn="0" w:lastColumn="0" w:oddVBand="0" w:evenVBand="0" w:oddHBand="1" w:evenHBand="0" w:firstRowFirstColumn="0" w:firstRowLastColumn="0" w:lastRowFirstColumn="0" w:lastRowLastColumn="0"/>
-              <w:rPr>
-                <w:rFonts w:ascii="Segoe UI" w:hAnsi="Segoe UI" w:eastAsia="Times New Roman" w:cs="Segoe UI"/>
+            <w:r>
+              <w:rPr>
+                <w:rFonts w:ascii="Segoe UI" w:eastAsia="Times New Roman" w:hAnsi="Segoe UI" w:cs="Segoe UI"/>
                 <w:sz w:val="18"/>
                 <w:szCs w:val="18"/>
                 <w:lang w:eastAsia="nl-NL"/>
               </w:rPr>
-            </w:pPr>
-          </w:p>
-        </w:tc>
-        <w:tc>
-          <w:tcPr>
-            <w:tcW w:w="3543" w:type="dxa"/>
+              <w:t>game</w:t>
+            </w:r>
+          </w:p>
+        </w:tc>
+        <w:tc>
+          <w:tcPr>
+            <w:tcW w:w="2268" w:type="dxa"/>
           </w:tcPr>
           <w:p>
             <w:pPr>
               <w:textAlignment w:val="baseline"/>
               <w:cnfStyle w:val="000000100000" w:firstRow="0" w:lastRow="0" w:firstColumn="0" w:lastColumn="0" w:oddVBand="0" w:evenVBand="0" w:oddHBand="1" w:evenHBand="0" w:firstRowFirstColumn="0" w:firstRowLastColumn="0" w:lastRowFirstColumn="0" w:lastRowLastColumn="0"/>
               <w:rPr>
-                <w:rFonts w:ascii="Segoe UI" w:hAnsi="Segoe UI" w:eastAsia="Times New Roman" w:cs="Segoe UI"/>
+                <w:rFonts w:ascii="Segoe UI" w:eastAsia="Times New Roman" w:hAnsi="Segoe UI" w:cs="Segoe UI"/>
                 <w:sz w:val="18"/>
                 <w:szCs w:val="18"/>
                 <w:lang w:eastAsia="nl-NL"/>
               </w:rPr>
             </w:pPr>
-          </w:p>
-        </w:tc>
-      </w:tr>
-      <w:tr>
-        <w:tc>
-          <w:tcPr>
-            <w:cnfStyle w:val="001000000000" w:firstRow="0" w:lastRow="0" w:firstColumn="1" w:lastColumn="0" w:oddVBand="0" w:evenVBand="0" w:oddHBand="0" w:evenHBand="0" w:firstRowFirstColumn="0" w:firstRowLastColumn="0" w:lastRowFirstColumn="0" w:lastRowLastColumn="0"/>
-            <w:tcW w:w="1011" w:type="dxa"/>
-          </w:tcPr>
-          <w:p>
-            <w:pPr>
-              <w:textAlignment w:val="baseline"/>
-              <w:rPr>
-                <w:rFonts w:ascii="Segoe UI" w:hAnsi="Segoe UI" w:eastAsia="Times New Roman" w:cs="Segoe UI"/>
+            <w:r>
+              <w:rPr>
+                <w:rFonts w:ascii="Segoe UI" w:eastAsia="Times New Roman" w:hAnsi="Segoe UI" w:cs="Segoe UI"/>
                 <w:sz w:val="18"/>
                 <w:szCs w:val="18"/>
                 <w:lang w:eastAsia="nl-NL"/>
               </w:rPr>
-            </w:pPr>
-            <w:r>
-              <w:rPr>
-                <w:rFonts w:ascii="Segoe UI" w:hAnsi="Segoe UI" w:eastAsia="Times New Roman" w:cs="Segoe UI"/>
+              <w:t>Punt er bij op</w:t>
+            </w:r>
+          </w:p>
+        </w:tc>
+        <w:tc>
+          <w:tcPr>
+            <w:tcW w:w="3543" w:type="dxa"/>
+          </w:tcPr>
+          <w:p>
+            <w:pPr>
+              <w:textAlignment w:val="baseline"/>
+              <w:cnfStyle w:val="000000100000" w:firstRow="0" w:lastRow="0" w:firstColumn="0" w:lastColumn="0" w:oddVBand="0" w:evenVBand="0" w:oddHBand="1" w:evenHBand="0" w:firstRowFirstColumn="0" w:firstRowLastColumn="0" w:lastRowFirstColumn="0" w:lastRowLastColumn="0"/>
+              <w:rPr>
+                <w:rFonts w:ascii="Segoe UI" w:eastAsia="Times New Roman" w:hAnsi="Segoe UI" w:cs="Segoe UI"/>
                 <w:sz w:val="18"/>
                 <w:szCs w:val="18"/>
                 <w:lang w:eastAsia="nl-NL"/>
               </w:rPr>
-              <w:t>06</w:t>
-            </w:r>
-          </w:p>
-        </w:tc>
-        <w:tc>
-          <w:tcPr>
-            <w:tcW w:w="1678" w:type="dxa"/>
-          </w:tcPr>
-          <w:p>
-            <w:pPr>
-              <w:textAlignment w:val="baseline"/>
-              <w:cnfStyle w:val="000000000000" w:firstRow="0" w:lastRow="0" w:firstColumn="0" w:lastColumn="0" w:oddVBand="0" w:evenVBand="0" w:oddHBand="0" w:evenHBand="0" w:firstRowFirstColumn="0" w:firstRowLastColumn="0" w:lastRowFirstColumn="0" w:lastRowLastColumn="0"/>
-              <w:rPr>
-                <w:rFonts w:ascii="Segoe UI" w:hAnsi="Segoe UI" w:eastAsia="Times New Roman" w:cs="Segoe UI"/>
+            </w:pPr>
+            <w:r>
+              <w:rPr>
+                <w:rFonts w:ascii="Segoe UI" w:eastAsia="Times New Roman" w:hAnsi="Segoe UI" w:cs="Segoe UI"/>
                 <w:sz w:val="18"/>
                 <w:szCs w:val="18"/>
                 <w:lang w:eastAsia="nl-NL"/>
               </w:rPr>
-            </w:pPr>
-          </w:p>
-        </w:tc>
-        <w:tc>
-          <w:tcPr>
-            <w:tcW w:w="2268" w:type="dxa"/>
+              <w:t>Zodat je kan zie n hoeveel punten je heb</w:t>
+            </w:r>
+          </w:p>
+        </w:tc>
+      </w:tr>
+      <w:tr>
+        <w:tc>
+          <w:tcPr>
+            <w:cnfStyle w:val="001000000000" w:firstRow="0" w:lastRow="0" w:firstColumn="1" w:lastColumn="0" w:oddVBand="0" w:evenVBand="0" w:oddHBand="0" w:evenHBand="0" w:firstRowFirstColumn="0" w:firstRowLastColumn="0" w:lastRowFirstColumn="0" w:lastRowLastColumn="0"/>
+            <w:tcW w:w="1011" w:type="dxa"/>
           </w:tcPr>
           <w:p>
             <w:pPr>
               <w:textAlignment w:val="baseline"/>
-              <w:cnfStyle w:val="000000000000" w:firstRow="0" w:lastRow="0" w:firstColumn="0" w:lastColumn="0" w:oddVBand="0" w:evenVBand="0" w:oddHBand="0" w:evenHBand="0" w:firstRowFirstColumn="0" w:firstRowLastColumn="0" w:lastRowFirstColumn="0" w:lastRowLastColumn="0"/>
-              <w:rPr>
-                <w:rFonts w:ascii="Segoe UI" w:hAnsi="Segoe UI" w:eastAsia="Times New Roman" w:cs="Segoe UI"/>
+              <w:rPr>
+                <w:rFonts w:ascii="Segoe UI" w:eastAsia="Times New Roman" w:hAnsi="Segoe UI" w:cs="Segoe UI"/>
                 <w:sz w:val="18"/>
                 <w:szCs w:val="18"/>
                 <w:lang w:eastAsia="nl-NL"/>
               </w:rPr>
             </w:pPr>
-          </w:p>
-        </w:tc>
-        <w:tc>
-          <w:tcPr>
-            <w:tcW w:w="3543" w:type="dxa"/>
-          </w:tcPr>
-          <w:p>
-            <w:pPr>
-              <w:textAlignment w:val="baseline"/>
-              <w:cnfStyle w:val="000000000000" w:firstRow="0" w:lastRow="0" w:firstColumn="0" w:lastColumn="0" w:oddVBand="0" w:evenVBand="0" w:oddHBand="0" w:evenHBand="0" w:firstRowFirstColumn="0" w:firstRowLastColumn="0" w:lastRowFirstColumn="0" w:lastRowLastColumn="0"/>
-              <w:rPr>
-                <w:rFonts w:ascii="Segoe UI" w:hAnsi="Segoe UI" w:eastAsia="Times New Roman" w:cs="Segoe UI"/>
+            <w:r>
+              <w:rPr>
+                <w:rFonts w:ascii="Segoe UI" w:eastAsia="Times New Roman" w:hAnsi="Segoe UI" w:cs="Segoe UI"/>
                 <w:sz w:val="18"/>
                 <w:szCs w:val="18"/>
                 <w:lang w:eastAsia="nl-NL"/>
               </w:rPr>
-            </w:pPr>
+              <w:t>06</w:t>
+            </w:r>
+          </w:p>
+        </w:tc>
+        <w:tc>
+          <w:tcPr>
+            <w:tcW w:w="1678" w:type="dxa"/>
+          </w:tcPr>
+          <w:p>
+            <w:pPr>
+              <w:textAlignment w:val="baseline"/>
+              <w:cnfStyle w:val="000000000000" w:firstRow="0" w:lastRow="0" w:firstColumn="0" w:lastColumn="0" w:oddVBand="0" w:evenVBand="0" w:oddHBand="0" w:evenHBand="0" w:firstRowFirstColumn="0" w:firstRowLastColumn="0" w:lastRowFirstColumn="0" w:lastRowLastColumn="0"/>
+              <w:rPr>
+                <w:rFonts w:ascii="Segoe UI" w:eastAsia="Times New Roman" w:hAnsi="Segoe UI" w:cs="Segoe UI"/>
+                <w:sz w:val="18"/>
+                <w:szCs w:val="18"/>
+                <w:lang w:eastAsia="nl-NL"/>
+              </w:rPr>
+            </w:pPr>
+            <w:r>
+              <w:rPr>
+                <w:rFonts w:ascii="Segoe UI" w:eastAsia="Times New Roman" w:hAnsi="Segoe UI" w:cs="Segoe UI"/>
+                <w:sz w:val="18"/>
+                <w:szCs w:val="18"/>
+                <w:lang w:eastAsia="nl-NL"/>
+              </w:rPr>
+              <w:t>game</w:t>
+            </w:r>
+          </w:p>
+        </w:tc>
+        <w:tc>
+          <w:tcPr>
+            <w:tcW w:w="2268" w:type="dxa"/>
+          </w:tcPr>
+          <w:p>
+            <w:pPr>
+              <w:textAlignment w:val="baseline"/>
+              <w:cnfStyle w:val="000000000000" w:firstRow="0" w:lastRow="0" w:firstColumn="0" w:lastColumn="0" w:oddVBand="0" w:evenVBand="0" w:oddHBand="0" w:evenHBand="0" w:firstRowFirstColumn="0" w:firstRowLastColumn="0" w:lastRowFirstColumn="0" w:lastRowLastColumn="0"/>
+              <w:rPr>
+                <w:rFonts w:ascii="Segoe UI" w:eastAsia="Times New Roman" w:hAnsi="Segoe UI" w:cs="Segoe UI"/>
+                <w:sz w:val="18"/>
+                <w:szCs w:val="18"/>
+                <w:lang w:eastAsia="nl-NL"/>
+              </w:rPr>
+            </w:pPr>
+            <w:r>
+              <w:rPr>
+                <w:rFonts w:ascii="Segoe UI" w:eastAsia="Times New Roman" w:hAnsi="Segoe UI" w:cs="Segoe UI"/>
+                <w:sz w:val="18"/>
+                <w:szCs w:val="18"/>
+                <w:lang w:eastAsia="nl-NL"/>
+              </w:rPr>
+              <w:t>Houd een timer bij</w:t>
+            </w:r>
+          </w:p>
+        </w:tc>
+        <w:tc>
+          <w:tcPr>
+            <w:tcW w:w="3543" w:type="dxa"/>
+          </w:tcPr>
+          <w:p>
+            <w:pPr>
+              <w:textAlignment w:val="baseline"/>
+              <w:cnfStyle w:val="000000000000" w:firstRow="0" w:lastRow="0" w:firstColumn="0" w:lastColumn="0" w:oddVBand="0" w:evenVBand="0" w:oddHBand="0" w:evenHBand="0" w:firstRowFirstColumn="0" w:firstRowLastColumn="0" w:lastRowFirstColumn="0" w:lastRowLastColumn="0"/>
+              <w:rPr>
+                <w:rFonts w:ascii="Segoe UI" w:eastAsia="Times New Roman" w:hAnsi="Segoe UI" w:cs="Segoe UI"/>
+                <w:sz w:val="18"/>
+                <w:szCs w:val="18"/>
+                <w:lang w:eastAsia="nl-NL"/>
+              </w:rPr>
+            </w:pPr>
+            <w:r>
+              <w:rPr>
+                <w:rFonts w:ascii="Segoe UI" w:eastAsia="Times New Roman" w:hAnsi="Segoe UI" w:cs="Segoe UI"/>
+                <w:sz w:val="18"/>
+                <w:szCs w:val="18"/>
+                <w:lang w:eastAsia="nl-NL"/>
+              </w:rPr>
+              <w:t>Zodat je kan zien hoe lang je er over doe.</w:t>
+            </w:r>
           </w:p>
         </w:tc>
       </w:tr>
@@ -1704,7 +2014,7 @@
             <w:pPr>
               <w:textAlignment w:val="baseline"/>
               <w:rPr>
-                <w:rFonts w:ascii="Segoe UI" w:hAnsi="Segoe UI" w:eastAsia="Times New Roman" w:cs="Segoe UI"/>
+                <w:rFonts w:ascii="Segoe UI" w:eastAsia="Times New Roman" w:hAnsi="Segoe UI" w:cs="Segoe UI"/>
                 <w:sz w:val="18"/>
                 <w:szCs w:val="18"/>
                 <w:lang w:eastAsia="nl-NL"/>
@@ -1712,7 +2022,7 @@
             </w:pPr>
             <w:r>
               <w:rPr>
-                <w:rFonts w:ascii="Segoe UI" w:hAnsi="Segoe UI" w:eastAsia="Times New Roman" w:cs="Segoe UI"/>
+                <w:rFonts w:ascii="Segoe UI" w:eastAsia="Times New Roman" w:hAnsi="Segoe UI" w:cs="Segoe UI"/>
                 <w:sz w:val="18"/>
                 <w:szCs w:val="18"/>
                 <w:lang w:eastAsia="nl-NL"/>
@@ -1730,7 +2040,7 @@
               <w:textAlignment w:val="baseline"/>
               <w:cnfStyle w:val="000000100000" w:firstRow="0" w:lastRow="0" w:firstColumn="0" w:lastColumn="0" w:oddVBand="0" w:evenVBand="0" w:oddHBand="1" w:evenHBand="0" w:firstRowFirstColumn="0" w:firstRowLastColumn="0" w:lastRowFirstColumn="0" w:lastRowLastColumn="0"/>
               <w:rPr>
-                <w:rFonts w:ascii="Segoe UI" w:hAnsi="Segoe UI" w:eastAsia="Times New Roman" w:cs="Segoe UI"/>
+                <w:rFonts w:ascii="Segoe UI" w:eastAsia="Times New Roman" w:hAnsi="Segoe UI" w:cs="Segoe UI"/>
                 <w:sz w:val="18"/>
                 <w:szCs w:val="18"/>
                 <w:lang w:eastAsia="nl-NL"/>
@@ -1747,7 +2057,7 @@
               <w:textAlignment w:val="baseline"/>
               <w:cnfStyle w:val="000000100000" w:firstRow="0" w:lastRow="0" w:firstColumn="0" w:lastColumn="0" w:oddVBand="0" w:evenVBand="0" w:oddHBand="1" w:evenHBand="0" w:firstRowFirstColumn="0" w:firstRowLastColumn="0" w:lastRowFirstColumn="0" w:lastRowLastColumn="0"/>
               <w:rPr>
-                <w:rFonts w:ascii="Segoe UI" w:hAnsi="Segoe UI" w:eastAsia="Times New Roman" w:cs="Segoe UI"/>
+                <w:rFonts w:ascii="Segoe UI" w:eastAsia="Times New Roman" w:hAnsi="Segoe UI" w:cs="Segoe UI"/>
                 <w:sz w:val="18"/>
                 <w:szCs w:val="18"/>
                 <w:lang w:eastAsia="nl-NL"/>
@@ -1764,7 +2074,7 @@
               <w:textAlignment w:val="baseline"/>
               <w:cnfStyle w:val="000000100000" w:firstRow="0" w:lastRow="0" w:firstColumn="0" w:lastColumn="0" w:oddVBand="0" w:evenVBand="0" w:oddHBand="1" w:evenHBand="0" w:firstRowFirstColumn="0" w:firstRowLastColumn="0" w:lastRowFirstColumn="0" w:lastRowLastColumn="0"/>
               <w:rPr>
-                <w:rFonts w:ascii="Segoe UI" w:hAnsi="Segoe UI" w:eastAsia="Times New Roman" w:cs="Segoe UI"/>
+                <w:rFonts w:ascii="Segoe UI" w:eastAsia="Times New Roman" w:hAnsi="Segoe UI" w:cs="Segoe UI"/>
                 <w:sz w:val="18"/>
                 <w:szCs w:val="18"/>
                 <w:lang w:eastAsia="nl-NL"/>
@@ -1783,7 +2093,7 @@
             <w:pPr>
               <w:textAlignment w:val="baseline"/>
               <w:rPr>
-                <w:rFonts w:ascii="Segoe UI" w:hAnsi="Segoe UI" w:eastAsia="Times New Roman" w:cs="Segoe UI"/>
+                <w:rFonts w:ascii="Segoe UI" w:eastAsia="Times New Roman" w:hAnsi="Segoe UI" w:cs="Segoe UI"/>
                 <w:sz w:val="18"/>
                 <w:szCs w:val="18"/>
                 <w:lang w:eastAsia="nl-NL"/>
@@ -1791,7 +2101,7 @@
             </w:pPr>
             <w:r>
               <w:rPr>
-                <w:rFonts w:ascii="Segoe UI" w:hAnsi="Segoe UI" w:eastAsia="Times New Roman" w:cs="Segoe UI"/>
+                <w:rFonts w:ascii="Segoe UI" w:eastAsia="Times New Roman" w:hAnsi="Segoe UI" w:cs="Segoe UI"/>
                 <w:sz w:val="18"/>
                 <w:szCs w:val="18"/>
                 <w:lang w:eastAsia="nl-NL"/>
@@ -1809,7 +2119,7 @@
               <w:textAlignment w:val="baseline"/>
               <w:cnfStyle w:val="000000000000" w:firstRow="0" w:lastRow="0" w:firstColumn="0" w:lastColumn="0" w:oddVBand="0" w:evenVBand="0" w:oddHBand="0" w:evenHBand="0" w:firstRowFirstColumn="0" w:firstRowLastColumn="0" w:lastRowFirstColumn="0" w:lastRowLastColumn="0"/>
               <w:rPr>
-                <w:rFonts w:ascii="Segoe UI" w:hAnsi="Segoe UI" w:eastAsia="Times New Roman" w:cs="Segoe UI"/>
+                <w:rFonts w:ascii="Segoe UI" w:eastAsia="Times New Roman" w:hAnsi="Segoe UI" w:cs="Segoe UI"/>
                 <w:sz w:val="18"/>
                 <w:szCs w:val="18"/>
                 <w:lang w:eastAsia="nl-NL"/>
@@ -1826,7 +2136,7 @@
               <w:textAlignment w:val="baseline"/>
               <w:cnfStyle w:val="000000000000" w:firstRow="0" w:lastRow="0" w:firstColumn="0" w:lastColumn="0" w:oddVBand="0" w:evenVBand="0" w:oddHBand="0" w:evenHBand="0" w:firstRowFirstColumn="0" w:firstRowLastColumn="0" w:lastRowFirstColumn="0" w:lastRowLastColumn="0"/>
               <w:rPr>
-                <w:rFonts w:ascii="Segoe UI" w:hAnsi="Segoe UI" w:eastAsia="Times New Roman" w:cs="Segoe UI"/>
+                <w:rFonts w:ascii="Segoe UI" w:eastAsia="Times New Roman" w:hAnsi="Segoe UI" w:cs="Segoe UI"/>
                 <w:sz w:val="18"/>
                 <w:szCs w:val="18"/>
                 <w:lang w:eastAsia="nl-NL"/>
@@ -1843,7 +2153,7 @@
               <w:textAlignment w:val="baseline"/>
               <w:cnfStyle w:val="000000000000" w:firstRow="0" w:lastRow="0" w:firstColumn="0" w:lastColumn="0" w:oddVBand="0" w:evenVBand="0" w:oddHBand="0" w:evenHBand="0" w:firstRowFirstColumn="0" w:firstRowLastColumn="0" w:lastRowFirstColumn="0" w:lastRowLastColumn="0"/>
               <w:rPr>
-                <w:rFonts w:ascii="Segoe UI" w:hAnsi="Segoe UI" w:eastAsia="Times New Roman" w:cs="Segoe UI"/>
+                <w:rFonts w:ascii="Segoe UI" w:eastAsia="Times New Roman" w:hAnsi="Segoe UI" w:cs="Segoe UI"/>
                 <w:sz w:val="18"/>
                 <w:szCs w:val="18"/>
                 <w:lang w:eastAsia="nl-NL"/>
@@ -1877,10 +2187,10 @@
     <w:p/>
     <w:p>
       <w:pPr>
-        <w:pStyle w:val="Kop3"/>
+        <w:pStyle w:val="Heading3"/>
       </w:pPr>
-      <w:bookmarkStart w:name="_Toc120701912" w:id="5"/>
-      <w:bookmarkStart w:name="_Toc145098690" w:id="6"/>
+      <w:bookmarkStart w:id="5" w:name="_Toc120701912"/>
+      <w:bookmarkStart w:id="6" w:name="_Toc145098690"/>
       <w:r>
         <w:t>Wireframes</w:t>
       </w:r>
@@ -1921,11 +2231,11 @@
     </w:p>
     <w:p>
       <w:pPr>
-        <w:pStyle w:val="Kop1"/>
+        <w:pStyle w:val="Heading1"/>
       </w:pPr>
-      <w:bookmarkStart w:name="_Toc116463822" w:id="7"/>
-      <w:bookmarkStart w:name="_Toc116463870" w:id="8"/>
-      <w:bookmarkStart w:name="_Toc145098692" w:id="9"/>
+      <w:bookmarkStart w:id="7" w:name="_Toc116463822"/>
+      <w:bookmarkStart w:id="8" w:name="_Toc116463870"/>
+      <w:bookmarkStart w:id="9" w:name="_Toc145098692"/>
       <w:r>
         <w:lastRenderedPageBreak/>
         <w:t>Testen</w:t>
@@ -1986,11 +2296,11 @@
     <w:p/>
     <w:p>
       <w:pPr>
-        <w:pStyle w:val="Kop2"/>
+        <w:pStyle w:val="Heading2"/>
       </w:pPr>
-      <w:bookmarkStart w:name="_Toc116463823" w:id="10"/>
-      <w:bookmarkStart w:name="_Toc116463871" w:id="11"/>
-      <w:bookmarkStart w:name="_Toc145098693" w:id="12"/>
+      <w:bookmarkStart w:id="10" w:name="_Toc116463823"/>
+      <w:bookmarkStart w:id="11" w:name="_Toc116463871"/>
+      <w:bookmarkStart w:id="12" w:name="_Toc145098693"/>
       <w:r>
         <w:t>Test</w:t>
       </w:r>
@@ -2066,7 +2376,7 @@
     </w:p>
     <w:tbl>
       <w:tblPr>
-        <w:tblStyle w:val="Rastertabel4-Accent1"/>
+        <w:tblStyle w:val="GridTable4-Accent1"/>
         <w:tblW w:w="9639" w:type="dxa"/>
         <w:tblLook w:val="04A0" w:firstRow="1" w:lastRow="0" w:firstColumn="1" w:lastColumn="0" w:noHBand="0" w:noVBand="1"/>
       </w:tblPr>
@@ -3041,9 +3351,9 @@
     </w:p>
     <w:p>
       <w:pPr>
-        <w:pStyle w:val="Kop2"/>
+        <w:pStyle w:val="Heading2"/>
       </w:pPr>
-      <w:bookmarkStart w:name="_Toc145098694" w:id="13"/>
+      <w:bookmarkStart w:id="13" w:name="_Toc145098694"/>
       <w:r>
         <w:t>Test</w:t>
       </w:r>
@@ -3111,7 +3421,7 @@
     </w:p>
     <w:tbl>
       <w:tblPr>
-        <w:tblStyle w:val="Rastertabel4-Accent1"/>
+        <w:tblStyle w:val="GridTable4-Accent1"/>
         <w:tblW w:w="9639" w:type="dxa"/>
         <w:tblLook w:val="04A0" w:firstRow="1" w:lastRow="0" w:firstColumn="1" w:lastColumn="0" w:noHBand="0" w:noVBand="1"/>
       </w:tblPr>
@@ -4068,9 +4378,9 @@
     <w:p/>
     <w:p>
       <w:pPr>
-        <w:pStyle w:val="Kop2"/>
+        <w:pStyle w:val="Heading2"/>
       </w:pPr>
-      <w:bookmarkStart w:name="_Toc145098695" w:id="14"/>
+      <w:bookmarkStart w:id="14" w:name="_Toc145098695"/>
       <w:r>
         <w:t>Test</w:t>
       </w:r>
@@ -4138,7 +4448,7 @@
     </w:p>
     <w:tbl>
       <w:tblPr>
-        <w:tblStyle w:val="Rastertabel4-Accent1"/>
+        <w:tblStyle w:val="GridTable4-Accent1"/>
         <w:tblW w:w="9639" w:type="dxa"/>
         <w:tblLook w:val="04A0" w:firstRow="1" w:lastRow="0" w:firstColumn="1" w:lastColumn="0" w:noHBand="0" w:noVBand="1"/>
       </w:tblPr>
@@ -5095,11 +5405,11 @@
     <w:p/>
     <w:p>
       <w:pPr>
-        <w:pStyle w:val="Kop2"/>
+        <w:pStyle w:val="Heading2"/>
       </w:pPr>
-      <w:bookmarkStart w:name="_Toc116463824" w:id="15"/>
-      <w:bookmarkStart w:name="_Toc116463872" w:id="16"/>
-      <w:bookmarkStart w:name="_Toc145098696" w:id="17"/>
+      <w:bookmarkStart w:id="15" w:name="_Toc116463824"/>
+      <w:bookmarkStart w:id="16" w:name="_Toc116463872"/>
+      <w:bookmarkStart w:id="17" w:name="_Toc145098696"/>
       <w:r>
         <w:lastRenderedPageBreak/>
         <w:t>Verbetervoorstel</w:t>
@@ -5123,7 +5433,7 @@
     <w:p/>
     <w:sectPr>
       <w:footerReference w:type="default" r:id="rId11"/>
-      <w:pgSz w:w="11906" w:h="16838" w:orient="portrait"/>
+      <w:pgSz w:w="11906" w:h="16838"/>
       <w:pgMar w:top="1417" w:right="1417" w:bottom="1417" w:left="1417" w:header="708" w:footer="708" w:gutter="0"/>
       <w:cols w:space="708"/>
       <w:titlePg/>
@@ -5179,16 +5489,10 @@
         <w:docPartUnique/>
       </w:docPartObj>
     </w:sdtPr>
-    <w:sdtEndPr>
-      <w:rPr>
-        <w:sz w:val="18"/>
-        <w:szCs w:val="18"/>
-      </w:rPr>
-    </w:sdtEndPr>
     <w:sdtContent>
       <w:p>
         <w:pPr>
-          <w:pStyle w:val="Voettekst"/>
+          <w:pStyle w:val="Footer"/>
           <w:ind w:firstLine="708"/>
           <w:jc w:val="right"/>
           <w:rPr>
@@ -5257,7 +5561,7 @@
   </w:sdt>
   <w:p>
     <w:pPr>
-      <w:pStyle w:val="Voettekst"/>
+      <w:pStyle w:val="Footer"/>
     </w:pPr>
   </w:p>
 </w:ftr>
@@ -5313,7 +5617,7 @@
         <w:ind w:left="720" w:hanging="360"/>
       </w:pPr>
       <w:rPr>
-        <w:rFonts w:hint="default" w:ascii="Arial" w:hAnsi="Arial"/>
+        <w:rFonts w:ascii="Arial" w:hAnsi="Arial" w:hint="default"/>
       </w:rPr>
     </w:lvl>
     <w:lvl w:ilvl="1" w:tplc="F240171C">
@@ -5327,7 +5631,7 @@
         <w:ind w:left="1440" w:hanging="360"/>
       </w:pPr>
       <w:rPr>
-        <w:rFonts w:hint="default" w:ascii="Arial" w:hAnsi="Arial"/>
+        <w:rFonts w:ascii="Arial" w:hAnsi="Arial" w:hint="default"/>
       </w:rPr>
     </w:lvl>
     <w:lvl w:ilvl="2" w:tplc="E11CAEBE" w:tentative="1">
@@ -5342,7 +5646,7 @@
         <w:ind w:left="2160" w:hanging="360"/>
       </w:pPr>
       <w:rPr>
-        <w:rFonts w:hint="default" w:ascii="Arial" w:hAnsi="Arial"/>
+        <w:rFonts w:ascii="Arial" w:hAnsi="Arial" w:hint="default"/>
       </w:rPr>
     </w:lvl>
     <w:lvl w:ilvl="3" w:tplc="53ECEB58" w:tentative="1">
@@ -5357,7 +5661,7 @@
         <w:ind w:left="2880" w:hanging="360"/>
       </w:pPr>
       <w:rPr>
-        <w:rFonts w:hint="default" w:ascii="Arial" w:hAnsi="Arial"/>
+        <w:rFonts w:ascii="Arial" w:hAnsi="Arial" w:hint="default"/>
       </w:rPr>
     </w:lvl>
     <w:lvl w:ilvl="4" w:tplc="34C4C792" w:tentative="1">
@@ -5372,7 +5676,7 @@
         <w:ind w:left="3600" w:hanging="360"/>
       </w:pPr>
       <w:rPr>
-        <w:rFonts w:hint="default" w:ascii="Arial" w:hAnsi="Arial"/>
+        <w:rFonts w:ascii="Arial" w:hAnsi="Arial" w:hint="default"/>
       </w:rPr>
     </w:lvl>
     <w:lvl w:ilvl="5" w:tplc="B27E1136" w:tentative="1">
@@ -5387,7 +5691,7 @@
         <w:ind w:left="4320" w:hanging="360"/>
       </w:pPr>
       <w:rPr>
-        <w:rFonts w:hint="default" w:ascii="Arial" w:hAnsi="Arial"/>
+        <w:rFonts w:ascii="Arial" w:hAnsi="Arial" w:hint="default"/>
       </w:rPr>
     </w:lvl>
     <w:lvl w:ilvl="6" w:tplc="BB403D22" w:tentative="1">
@@ -5402,7 +5706,7 @@
         <w:ind w:left="5040" w:hanging="360"/>
       </w:pPr>
       <w:rPr>
-        <w:rFonts w:hint="default" w:ascii="Arial" w:hAnsi="Arial"/>
+        <w:rFonts w:ascii="Arial" w:hAnsi="Arial" w:hint="default"/>
       </w:rPr>
     </w:lvl>
     <w:lvl w:ilvl="7" w:tplc="A6FA46A2" w:tentative="1">
@@ -5417,7 +5721,7 @@
         <w:ind w:left="5760" w:hanging="360"/>
       </w:pPr>
       <w:rPr>
-        <w:rFonts w:hint="default" w:ascii="Arial" w:hAnsi="Arial"/>
+        <w:rFonts w:ascii="Arial" w:hAnsi="Arial" w:hint="default"/>
       </w:rPr>
     </w:lvl>
     <w:lvl w:ilvl="8" w:tplc="3BE65028" w:tentative="1">
@@ -5432,7 +5736,7 @@
         <w:ind w:left="6480" w:hanging="360"/>
       </w:pPr>
       <w:rPr>
-        <w:rFonts w:hint="default" w:ascii="Arial" w:hAnsi="Arial"/>
+        <w:rFonts w:ascii="Arial" w:hAnsi="Arial" w:hint="default"/>
       </w:rPr>
     </w:lvl>
   </w:abstractNum>
@@ -5443,7 +5747,7 @@
     <w:lvl w:ilvl="0">
       <w:start w:val="1"/>
       <w:numFmt w:val="decimal"/>
-      <w:pStyle w:val="Kop1"/>
+      <w:pStyle w:val="Heading1"/>
       <w:lvlText w:val="%1"/>
       <w:lvlJc w:val="left"/>
       <w:pPr>
@@ -5453,7 +5757,7 @@
     <w:lvl w:ilvl="1">
       <w:start w:val="1"/>
       <w:numFmt w:val="decimal"/>
-      <w:pStyle w:val="Kop2"/>
+      <w:pStyle w:val="Heading2"/>
       <w:lvlText w:val="%1.%2"/>
       <w:lvlJc w:val="left"/>
       <w:pPr>
@@ -5463,7 +5767,7 @@
     <w:lvl w:ilvl="2">
       <w:start w:val="1"/>
       <w:numFmt w:val="decimal"/>
-      <w:pStyle w:val="Kop3"/>
+      <w:pStyle w:val="Heading3"/>
       <w:lvlText w:val="%1.%2.%3"/>
       <w:lvlJc w:val="left"/>
       <w:pPr>
@@ -5473,7 +5777,7 @@
     <w:lvl w:ilvl="3">
       <w:start w:val="1"/>
       <w:numFmt w:val="decimal"/>
-      <w:pStyle w:val="Kop4"/>
+      <w:pStyle w:val="Heading4"/>
       <w:lvlText w:val="%1.%2.%3.%4"/>
       <w:lvlJc w:val="left"/>
       <w:pPr>
@@ -5483,7 +5787,7 @@
     <w:lvl w:ilvl="4">
       <w:start w:val="1"/>
       <w:numFmt w:val="decimal"/>
-      <w:pStyle w:val="Kop5"/>
+      <w:pStyle w:val="Heading5"/>
       <w:lvlText w:val="%1.%2.%3.%4.%5"/>
       <w:lvlJc w:val="left"/>
       <w:pPr>
@@ -5493,7 +5797,7 @@
     <w:lvl w:ilvl="5">
       <w:start w:val="1"/>
       <w:numFmt w:val="decimal"/>
-      <w:pStyle w:val="Kop6"/>
+      <w:pStyle w:val="Heading6"/>
       <w:lvlText w:val="%1.%2.%3.%4.%5.%6"/>
       <w:lvlJc w:val="left"/>
       <w:pPr>
@@ -5503,7 +5807,7 @@
     <w:lvl w:ilvl="6">
       <w:start w:val="1"/>
       <w:numFmt w:val="decimal"/>
-      <w:pStyle w:val="Kop7"/>
+      <w:pStyle w:val="Heading7"/>
       <w:lvlText w:val="%1.%2.%3.%4.%5.%6.%7"/>
       <w:lvlJc w:val="left"/>
       <w:pPr>
@@ -5513,7 +5817,7 @@
     <w:lvl w:ilvl="7">
       <w:start w:val="1"/>
       <w:numFmt w:val="decimal"/>
-      <w:pStyle w:val="Kop8"/>
+      <w:pStyle w:val="Heading8"/>
       <w:lvlText w:val="%1.%2.%3.%4.%5.%6.%7.%8"/>
       <w:lvlJc w:val="left"/>
       <w:pPr>
@@ -5523,7 +5827,7 @@
     <w:lvl w:ilvl="8">
       <w:start w:val="1"/>
       <w:numFmt w:val="decimal"/>
-      <w:pStyle w:val="Kop9"/>
+      <w:pStyle w:val="Heading9"/>
       <w:lvlText w:val="%1.%2.%3.%4.%5.%6.%7.%8.%9"/>
       <w:lvlJc w:val="left"/>
       <w:pPr>
@@ -5545,7 +5849,7 @@
   <w:docDefaults>
     <w:rPrDefault>
       <w:rPr>
-        <w:rFonts w:asciiTheme="minorHAnsi" w:hAnsiTheme="minorHAnsi" w:eastAsiaTheme="minorHAnsi" w:cstheme="minorBidi"/>
+        <w:rFonts w:asciiTheme="minorHAnsi" w:eastAsiaTheme="minorHAnsi" w:hAnsiTheme="minorHAnsi" w:cstheme="minorBidi"/>
         <w:sz w:val="22"/>
         <w:szCs w:val="22"/>
         <w:lang w:val="nl-NL" w:eastAsia="en-US" w:bidi="ar-SA"/>
@@ -5560,14 +5864,14 @@
   <w:latentStyles w:defLockedState="0" w:defUIPriority="99" w:defSemiHidden="0" w:defUnhideWhenUsed="0" w:defQFormat="0" w:count="376">
     <w:lsdException w:name="Normal" w:uiPriority="0" w:qFormat="1"/>
     <w:lsdException w:name="heading 1" w:uiPriority="9" w:qFormat="1"/>
-    <w:lsdException w:name="heading 2" w:uiPriority="9" w:semiHidden="1" w:unhideWhenUsed="1" w:qFormat="1"/>
-    <w:lsdException w:name="heading 3" w:uiPriority="9" w:semiHidden="1" w:unhideWhenUsed="1" w:qFormat="1"/>
-    <w:lsdException w:name="heading 4" w:uiPriority="9" w:semiHidden="1" w:unhideWhenUsed="1" w:qFormat="1"/>
-    <w:lsdException w:name="heading 5" w:uiPriority="9" w:semiHidden="1" w:unhideWhenUsed="1" w:qFormat="1"/>
-    <w:lsdException w:name="heading 6" w:uiPriority="9" w:semiHidden="1" w:unhideWhenUsed="1" w:qFormat="1"/>
-    <w:lsdException w:name="heading 7" w:uiPriority="9" w:semiHidden="1" w:unhideWhenUsed="1" w:qFormat="1"/>
-    <w:lsdException w:name="heading 8" w:uiPriority="9" w:semiHidden="1" w:unhideWhenUsed="1" w:qFormat="1"/>
-    <w:lsdException w:name="heading 9" w:uiPriority="9" w:semiHidden="1" w:unhideWhenUsed="1" w:qFormat="1"/>
+    <w:lsdException w:name="heading 2" w:semiHidden="1" w:uiPriority="9" w:unhideWhenUsed="1" w:qFormat="1"/>
+    <w:lsdException w:name="heading 3" w:semiHidden="1" w:uiPriority="9" w:unhideWhenUsed="1" w:qFormat="1"/>
+    <w:lsdException w:name="heading 4" w:semiHidden="1" w:uiPriority="9" w:unhideWhenUsed="1" w:qFormat="1"/>
+    <w:lsdException w:name="heading 5" w:semiHidden="1" w:uiPriority="9" w:unhideWhenUsed="1" w:qFormat="1"/>
+    <w:lsdException w:name="heading 6" w:semiHidden="1" w:uiPriority="9" w:unhideWhenUsed="1" w:qFormat="1"/>
+    <w:lsdException w:name="heading 7" w:semiHidden="1" w:uiPriority="9" w:unhideWhenUsed="1" w:qFormat="1"/>
+    <w:lsdException w:name="heading 8" w:semiHidden="1" w:uiPriority="9" w:unhideWhenUsed="1" w:qFormat="1"/>
+    <w:lsdException w:name="heading 9" w:semiHidden="1" w:uiPriority="9" w:unhideWhenUsed="1" w:qFormat="1"/>
     <w:lsdException w:name="index 1" w:semiHidden="1" w:unhideWhenUsed="1"/>
     <w:lsdException w:name="index 2" w:semiHidden="1" w:unhideWhenUsed="1"/>
     <w:lsdException w:name="index 3" w:semiHidden="1" w:unhideWhenUsed="1"/>
@@ -5577,22 +5881,22 @@
     <w:lsdException w:name="index 7" w:semiHidden="1" w:unhideWhenUsed="1"/>
     <w:lsdException w:name="index 8" w:semiHidden="1" w:unhideWhenUsed="1"/>
     <w:lsdException w:name="index 9" w:semiHidden="1" w:unhideWhenUsed="1"/>
-    <w:lsdException w:name="toc 1" w:uiPriority="39" w:semiHidden="1" w:unhideWhenUsed="1"/>
-    <w:lsdException w:name="toc 2" w:uiPriority="39" w:semiHidden="1" w:unhideWhenUsed="1"/>
-    <w:lsdException w:name="toc 3" w:uiPriority="39" w:semiHidden="1" w:unhideWhenUsed="1"/>
-    <w:lsdException w:name="toc 4" w:uiPriority="39" w:semiHidden="1" w:unhideWhenUsed="1"/>
-    <w:lsdException w:name="toc 5" w:uiPriority="39" w:semiHidden="1" w:unhideWhenUsed="1"/>
-    <w:lsdException w:name="toc 6" w:uiPriority="39" w:semiHidden="1" w:unhideWhenUsed="1"/>
-    <w:lsdException w:name="toc 7" w:uiPriority="39" w:semiHidden="1" w:unhideWhenUsed="1"/>
-    <w:lsdException w:name="toc 8" w:uiPriority="39" w:semiHidden="1" w:unhideWhenUsed="1"/>
-    <w:lsdException w:name="toc 9" w:uiPriority="39" w:semiHidden="1" w:unhideWhenUsed="1"/>
+    <w:lsdException w:name="toc 1" w:semiHidden="1" w:uiPriority="39" w:unhideWhenUsed="1"/>
+    <w:lsdException w:name="toc 2" w:semiHidden="1" w:uiPriority="39" w:unhideWhenUsed="1"/>
+    <w:lsdException w:name="toc 3" w:semiHidden="1" w:uiPriority="39" w:unhideWhenUsed="1"/>
+    <w:lsdException w:name="toc 4" w:semiHidden="1" w:uiPriority="39" w:unhideWhenUsed="1"/>
+    <w:lsdException w:name="toc 5" w:semiHidden="1" w:uiPriority="39" w:unhideWhenUsed="1"/>
+    <w:lsdException w:name="toc 6" w:semiHidden="1" w:uiPriority="39" w:unhideWhenUsed="1"/>
+    <w:lsdException w:name="toc 7" w:semiHidden="1" w:uiPriority="39" w:unhideWhenUsed="1"/>
+    <w:lsdException w:name="toc 8" w:semiHidden="1" w:uiPriority="39" w:unhideWhenUsed="1"/>
+    <w:lsdException w:name="toc 9" w:semiHidden="1" w:uiPriority="39" w:unhideWhenUsed="1"/>
     <w:lsdException w:name="Normal Indent" w:semiHidden="1" w:unhideWhenUsed="1"/>
     <w:lsdException w:name="footnote text" w:semiHidden="1" w:unhideWhenUsed="1"/>
     <w:lsdException w:name="annotation text" w:semiHidden="1" w:unhideWhenUsed="1"/>
     <w:lsdException w:name="header" w:semiHidden="1" w:unhideWhenUsed="1"/>
     <w:lsdException w:name="footer" w:semiHidden="1" w:unhideWhenUsed="1"/>
     <w:lsdException w:name="index heading" w:semiHidden="1" w:unhideWhenUsed="1"/>
-    <w:lsdException w:name="caption" w:uiPriority="35" w:semiHidden="1" w:unhideWhenUsed="1" w:qFormat="1"/>
+    <w:lsdException w:name="caption" w:semiHidden="1" w:uiPriority="35" w:unhideWhenUsed="1" w:qFormat="1"/>
     <w:lsdException w:name="table of figures" w:semiHidden="1" w:unhideWhenUsed="1"/>
     <w:lsdException w:name="envelope address" w:semiHidden="1" w:unhideWhenUsed="1"/>
     <w:lsdException w:name="envelope return" w:semiHidden="1" w:unhideWhenUsed="1"/>
@@ -5623,7 +5927,7 @@
     <w:lsdException w:name="Title" w:uiPriority="10" w:qFormat="1"/>
     <w:lsdException w:name="Closing" w:semiHidden="1" w:unhideWhenUsed="1"/>
     <w:lsdException w:name="Signature" w:semiHidden="1" w:unhideWhenUsed="1"/>
-    <w:lsdException w:name="Default Paragraph Font" w:uiPriority="1" w:semiHidden="1" w:unhideWhenUsed="1"/>
+    <w:lsdException w:name="Default Paragraph Font" w:semiHidden="1" w:uiPriority="1" w:unhideWhenUsed="1"/>
     <w:lsdException w:name="Body Text" w:semiHidden="1" w:unhideWhenUsed="1"/>
     <w:lsdException w:name="Body Text Indent" w:semiHidden="1" w:unhideWhenUsed="1"/>
     <w:lsdException w:name="List Continue" w:semiHidden="1" w:unhideWhenUsed="1"/>
@@ -5823,8 +6127,8 @@
     <w:lsdException w:name="Subtle Reference" w:uiPriority="31" w:qFormat="1"/>
     <w:lsdException w:name="Intense Reference" w:uiPriority="32" w:qFormat="1"/>
     <w:lsdException w:name="Book Title" w:uiPriority="33" w:qFormat="1"/>
-    <w:lsdException w:name="Bibliography" w:uiPriority="37" w:semiHidden="1" w:unhideWhenUsed="1"/>
-    <w:lsdException w:name="TOC Heading" w:uiPriority="39" w:semiHidden="1" w:unhideWhenUsed="1" w:qFormat="1"/>
+    <w:lsdException w:name="Bibliography" w:semiHidden="1" w:uiPriority="37" w:unhideWhenUsed="1"/>
+    <w:lsdException w:name="TOC Heading" w:semiHidden="1" w:uiPriority="39" w:unhideWhenUsed="1" w:qFormat="1"/>
     <w:lsdException w:name="Plain Table 1" w:uiPriority="41"/>
     <w:lsdException w:name="Plain Table 2" w:uiPriority="42"/>
     <w:lsdException w:name="Plain Table 3" w:uiPriority="43"/>
@@ -5935,7 +6239,7 @@
     <w:lsdException w:name="Unresolved Mention" w:semiHidden="1" w:unhideWhenUsed="1"/>
     <w:lsdException w:name="Smart Link" w:semiHidden="1" w:unhideWhenUsed="1"/>
   </w:latentStyles>
-  <w:style w:type="paragraph" w:styleId="Standaard" w:default="1">
+  <w:style w:type="paragraph" w:default="1" w:styleId="Normal">
     <w:name w:val="Normal"/>
     <w:qFormat/>
     <w:rsid w:val="00C1749F"/>
@@ -5943,11 +6247,11 @@
       <w:spacing w:after="0"/>
     </w:pPr>
   </w:style>
-  <w:style w:type="paragraph" w:styleId="Kop1">
+  <w:style w:type="paragraph" w:styleId="Heading1">
     <w:name w:val="heading 1"/>
-    <w:basedOn w:val="Standaard"/>
-    <w:next w:val="Standaard"/>
-    <w:link w:val="Kop1Char"/>
+    <w:basedOn w:val="Normal"/>
+    <w:next w:val="Normal"/>
+    <w:link w:val="Heading1Char"/>
     <w:uiPriority w:val="9"/>
     <w:qFormat/>
     <w:rsid w:val="00046E54"/>
@@ -5962,17 +6266,17 @@
       <w:outlineLvl w:val="0"/>
     </w:pPr>
     <w:rPr>
-      <w:rFonts w:asciiTheme="majorHAnsi" w:hAnsiTheme="majorHAnsi" w:eastAsiaTheme="majorEastAsia" w:cstheme="majorBidi"/>
+      <w:rFonts w:asciiTheme="majorHAnsi" w:eastAsiaTheme="majorEastAsia" w:hAnsiTheme="majorHAnsi" w:cstheme="majorBidi"/>
       <w:color w:val="2F5496" w:themeColor="accent1" w:themeShade="BF"/>
       <w:sz w:val="28"/>
       <w:szCs w:val="32"/>
     </w:rPr>
   </w:style>
-  <w:style w:type="paragraph" w:styleId="Kop2">
+  <w:style w:type="paragraph" w:styleId="Heading2">
     <w:name w:val="heading 2"/>
-    <w:basedOn w:val="Standaard"/>
-    <w:next w:val="Standaard"/>
-    <w:link w:val="Kop2Char"/>
+    <w:basedOn w:val="Normal"/>
+    <w:next w:val="Normal"/>
+    <w:link w:val="Heading2Char"/>
     <w:uiPriority w:val="9"/>
     <w:unhideWhenUsed/>
     <w:qFormat/>
@@ -5989,17 +6293,17 @@
       <w:outlineLvl w:val="1"/>
     </w:pPr>
     <w:rPr>
-      <w:rFonts w:asciiTheme="majorHAnsi" w:hAnsiTheme="majorHAnsi" w:eastAsiaTheme="majorEastAsia" w:cstheme="majorBidi"/>
+      <w:rFonts w:asciiTheme="majorHAnsi" w:eastAsiaTheme="majorEastAsia" w:hAnsiTheme="majorHAnsi" w:cstheme="majorBidi"/>
       <w:color w:val="2F5496" w:themeColor="accent1" w:themeShade="BF"/>
       <w:sz w:val="24"/>
       <w:szCs w:val="26"/>
     </w:rPr>
   </w:style>
-  <w:style w:type="paragraph" w:styleId="Kop3">
+  <w:style w:type="paragraph" w:styleId="Heading3">
     <w:name w:val="heading 3"/>
-    <w:basedOn w:val="Standaard"/>
-    <w:next w:val="Standaard"/>
-    <w:link w:val="Kop3Char"/>
+    <w:basedOn w:val="Normal"/>
+    <w:next w:val="Normal"/>
+    <w:link w:val="Heading3Char"/>
     <w:uiPriority w:val="9"/>
     <w:unhideWhenUsed/>
     <w:qFormat/>
@@ -6015,17 +6319,17 @@
       <w:outlineLvl w:val="2"/>
     </w:pPr>
     <w:rPr>
-      <w:rFonts w:asciiTheme="majorHAnsi" w:hAnsiTheme="majorHAnsi" w:eastAsiaTheme="majorEastAsia" w:cstheme="majorBidi"/>
+      <w:rFonts w:asciiTheme="majorHAnsi" w:eastAsiaTheme="majorEastAsia" w:hAnsiTheme="majorHAnsi" w:cstheme="majorBidi"/>
       <w:color w:val="1F3763" w:themeColor="accent1" w:themeShade="7F"/>
       <w:sz w:val="24"/>
       <w:szCs w:val="24"/>
     </w:rPr>
   </w:style>
-  <w:style w:type="paragraph" w:styleId="Kop4">
+  <w:style w:type="paragraph" w:styleId="Heading4">
     <w:name w:val="heading 4"/>
-    <w:basedOn w:val="Standaard"/>
-    <w:next w:val="Standaard"/>
-    <w:link w:val="Kop4Char"/>
+    <w:basedOn w:val="Normal"/>
+    <w:next w:val="Normal"/>
+    <w:link w:val="Heading4Char"/>
     <w:uiPriority w:val="9"/>
     <w:semiHidden/>
     <w:unhideWhenUsed/>
@@ -6042,17 +6346,17 @@
       <w:outlineLvl w:val="3"/>
     </w:pPr>
     <w:rPr>
-      <w:rFonts w:asciiTheme="majorHAnsi" w:hAnsiTheme="majorHAnsi" w:eastAsiaTheme="majorEastAsia" w:cstheme="majorBidi"/>
+      <w:rFonts w:asciiTheme="majorHAnsi" w:eastAsiaTheme="majorEastAsia" w:hAnsiTheme="majorHAnsi" w:cstheme="majorBidi"/>
       <w:i/>
       <w:iCs/>
       <w:color w:val="2F5496" w:themeColor="accent1" w:themeShade="BF"/>
     </w:rPr>
   </w:style>
-  <w:style w:type="paragraph" w:styleId="Kop5">
+  <w:style w:type="paragraph" w:styleId="Heading5">
     <w:name w:val="heading 5"/>
-    <w:basedOn w:val="Standaard"/>
-    <w:next w:val="Standaard"/>
-    <w:link w:val="Kop5Char"/>
+    <w:basedOn w:val="Normal"/>
+    <w:next w:val="Normal"/>
+    <w:link w:val="Heading5Char"/>
     <w:uiPriority w:val="9"/>
     <w:semiHidden/>
     <w:unhideWhenUsed/>
@@ -6073,15 +6377,15 @@
       <w:outlineLvl w:val="4"/>
     </w:pPr>
     <w:rPr>
-      <w:rFonts w:asciiTheme="majorHAnsi" w:hAnsiTheme="majorHAnsi" w:eastAsiaTheme="majorEastAsia" w:cstheme="majorBidi"/>
+      <w:rFonts w:asciiTheme="majorHAnsi" w:eastAsiaTheme="majorEastAsia" w:hAnsiTheme="majorHAnsi" w:cstheme="majorBidi"/>
       <w:color w:val="2F5496" w:themeColor="accent1" w:themeShade="BF"/>
     </w:rPr>
   </w:style>
-  <w:style w:type="paragraph" w:styleId="Kop6">
+  <w:style w:type="paragraph" w:styleId="Heading6">
     <w:name w:val="heading 6"/>
-    <w:basedOn w:val="Standaard"/>
-    <w:next w:val="Standaard"/>
-    <w:link w:val="Kop6Char"/>
+    <w:basedOn w:val="Normal"/>
+    <w:next w:val="Normal"/>
+    <w:link w:val="Heading6Char"/>
     <w:uiPriority w:val="9"/>
     <w:semiHidden/>
     <w:unhideWhenUsed/>
@@ -6102,15 +6406,15 @@
       <w:outlineLvl w:val="5"/>
     </w:pPr>
     <w:rPr>
-      <w:rFonts w:asciiTheme="majorHAnsi" w:hAnsiTheme="majorHAnsi" w:eastAsiaTheme="majorEastAsia" w:cstheme="majorBidi"/>
+      <w:rFonts w:asciiTheme="majorHAnsi" w:eastAsiaTheme="majorEastAsia" w:hAnsiTheme="majorHAnsi" w:cstheme="majorBidi"/>
       <w:color w:val="1F3763" w:themeColor="accent1" w:themeShade="7F"/>
     </w:rPr>
   </w:style>
-  <w:style w:type="paragraph" w:styleId="Kop7">
+  <w:style w:type="paragraph" w:styleId="Heading7">
     <w:name w:val="heading 7"/>
-    <w:basedOn w:val="Standaard"/>
-    <w:next w:val="Standaard"/>
-    <w:link w:val="Kop7Char"/>
+    <w:basedOn w:val="Normal"/>
+    <w:next w:val="Normal"/>
+    <w:link w:val="Heading7Char"/>
     <w:uiPriority w:val="9"/>
     <w:semiHidden/>
     <w:unhideWhenUsed/>
@@ -6131,17 +6435,17 @@
       <w:outlineLvl w:val="6"/>
     </w:pPr>
     <w:rPr>
-      <w:rFonts w:asciiTheme="majorHAnsi" w:hAnsiTheme="majorHAnsi" w:eastAsiaTheme="majorEastAsia" w:cstheme="majorBidi"/>
+      <w:rFonts w:asciiTheme="majorHAnsi" w:eastAsiaTheme="majorEastAsia" w:hAnsiTheme="majorHAnsi" w:cstheme="majorBidi"/>
       <w:i/>
       <w:iCs/>
       <w:color w:val="1F3763" w:themeColor="accent1" w:themeShade="7F"/>
     </w:rPr>
   </w:style>
-  <w:style w:type="paragraph" w:styleId="Kop8">
+  <w:style w:type="paragraph" w:styleId="Heading8">
     <w:name w:val="heading 8"/>
-    <w:basedOn w:val="Standaard"/>
-    <w:next w:val="Standaard"/>
-    <w:link w:val="Kop8Char"/>
+    <w:basedOn w:val="Normal"/>
+    <w:next w:val="Normal"/>
+    <w:link w:val="Heading8Char"/>
     <w:uiPriority w:val="9"/>
     <w:semiHidden/>
     <w:unhideWhenUsed/>
@@ -6162,17 +6466,17 @@
       <w:outlineLvl w:val="7"/>
     </w:pPr>
     <w:rPr>
-      <w:rFonts w:asciiTheme="majorHAnsi" w:hAnsiTheme="majorHAnsi" w:eastAsiaTheme="majorEastAsia" w:cstheme="majorBidi"/>
+      <w:rFonts w:asciiTheme="majorHAnsi" w:eastAsiaTheme="majorEastAsia" w:hAnsiTheme="majorHAnsi" w:cstheme="majorBidi"/>
       <w:color w:val="272727" w:themeColor="text1" w:themeTint="D8"/>
       <w:sz w:val="21"/>
       <w:szCs w:val="21"/>
     </w:rPr>
   </w:style>
-  <w:style w:type="paragraph" w:styleId="Kop9">
+  <w:style w:type="paragraph" w:styleId="Heading9">
     <w:name w:val="heading 9"/>
-    <w:basedOn w:val="Standaard"/>
-    <w:next w:val="Standaard"/>
-    <w:link w:val="Kop9Char"/>
+    <w:basedOn w:val="Normal"/>
+    <w:next w:val="Normal"/>
+    <w:link w:val="Heading9Char"/>
     <w:uiPriority w:val="9"/>
     <w:semiHidden/>
     <w:unhideWhenUsed/>
@@ -6193,7 +6497,7 @@
       <w:outlineLvl w:val="8"/>
     </w:pPr>
     <w:rPr>
-      <w:rFonts w:asciiTheme="majorHAnsi" w:hAnsiTheme="majorHAnsi" w:eastAsiaTheme="majorEastAsia" w:cstheme="majorBidi"/>
+      <w:rFonts w:asciiTheme="majorHAnsi" w:eastAsiaTheme="majorEastAsia" w:hAnsiTheme="majorHAnsi" w:cstheme="majorBidi"/>
       <w:i/>
       <w:iCs/>
       <w:color w:val="272727" w:themeColor="text1" w:themeTint="D8"/>
@@ -6201,12 +6505,13 @@
       <w:szCs w:val="21"/>
     </w:rPr>
   </w:style>
-  <w:style w:type="character" w:styleId="Standaardalinea-lettertype" w:default="1">
+  <w:style w:type="character" w:default="1" w:styleId="DefaultParagraphFont">
     <w:name w:val="Default Paragraph Font"/>
     <w:uiPriority w:val="1"/>
+    <w:semiHidden/>
     <w:unhideWhenUsed/>
   </w:style>
-  <w:style w:type="table" w:styleId="Standaardtabel" w:default="1">
+  <w:style w:type="table" w:default="1" w:styleId="TableNormal">
     <w:name w:val="Normal Table"/>
     <w:uiPriority w:val="99"/>
     <w:semiHidden/>
@@ -6221,126 +6526,126 @@
       </w:tblCellMar>
     </w:tblPr>
   </w:style>
-  <w:style w:type="numbering" w:styleId="Geenlijst" w:default="1">
+  <w:style w:type="numbering" w:default="1" w:styleId="NoList">
     <w:name w:val="No List"/>
     <w:uiPriority w:val="99"/>
     <w:semiHidden/>
     <w:unhideWhenUsed/>
   </w:style>
-  <w:style w:type="character" w:styleId="Kop1Char" w:customStyle="1">
-    <w:name w:val="Kop 1 Char"/>
-    <w:basedOn w:val="Standaardalinea-lettertype"/>
-    <w:link w:val="Kop1"/>
+  <w:style w:type="character" w:customStyle="1" w:styleId="Heading1Char">
+    <w:name w:val="Heading 1 Char"/>
+    <w:basedOn w:val="DefaultParagraphFont"/>
+    <w:link w:val="Heading1"/>
     <w:uiPriority w:val="9"/>
     <w:rsid w:val="00046E54"/>
     <w:rPr>
-      <w:rFonts w:asciiTheme="majorHAnsi" w:hAnsiTheme="majorHAnsi" w:eastAsiaTheme="majorEastAsia" w:cstheme="majorBidi"/>
+      <w:rFonts w:asciiTheme="majorHAnsi" w:eastAsiaTheme="majorEastAsia" w:hAnsiTheme="majorHAnsi" w:cstheme="majorBidi"/>
       <w:color w:val="2F5496" w:themeColor="accent1" w:themeShade="BF"/>
       <w:sz w:val="28"/>
       <w:szCs w:val="32"/>
     </w:rPr>
   </w:style>
-  <w:style w:type="character" w:styleId="Kop2Char" w:customStyle="1">
-    <w:name w:val="Kop 2 Char"/>
-    <w:basedOn w:val="Standaardalinea-lettertype"/>
-    <w:link w:val="Kop2"/>
+  <w:style w:type="character" w:customStyle="1" w:styleId="Heading2Char">
+    <w:name w:val="Heading 2 Char"/>
+    <w:basedOn w:val="DefaultParagraphFont"/>
+    <w:link w:val="Heading2"/>
     <w:uiPriority w:val="9"/>
     <w:rsid w:val="00046E54"/>
     <w:rPr>
-      <w:rFonts w:asciiTheme="majorHAnsi" w:hAnsiTheme="majorHAnsi" w:eastAsiaTheme="majorEastAsia" w:cstheme="majorBidi"/>
+      <w:rFonts w:asciiTheme="majorHAnsi" w:eastAsiaTheme="majorEastAsia" w:hAnsiTheme="majorHAnsi" w:cstheme="majorBidi"/>
       <w:color w:val="2F5496" w:themeColor="accent1" w:themeShade="BF"/>
       <w:sz w:val="24"/>
       <w:szCs w:val="26"/>
     </w:rPr>
   </w:style>
-  <w:style w:type="character" w:styleId="Kop3Char" w:customStyle="1">
-    <w:name w:val="Kop 3 Char"/>
-    <w:basedOn w:val="Standaardalinea-lettertype"/>
-    <w:link w:val="Kop3"/>
+  <w:style w:type="character" w:customStyle="1" w:styleId="Heading3Char">
+    <w:name w:val="Heading 3 Char"/>
+    <w:basedOn w:val="DefaultParagraphFont"/>
+    <w:link w:val="Heading3"/>
     <w:uiPriority w:val="9"/>
     <w:rsid w:val="00704D9B"/>
     <w:rPr>
-      <w:rFonts w:asciiTheme="majorHAnsi" w:hAnsiTheme="majorHAnsi" w:eastAsiaTheme="majorEastAsia" w:cstheme="majorBidi"/>
+      <w:rFonts w:asciiTheme="majorHAnsi" w:eastAsiaTheme="majorEastAsia" w:hAnsiTheme="majorHAnsi" w:cstheme="majorBidi"/>
       <w:color w:val="1F3763" w:themeColor="accent1" w:themeShade="7F"/>
       <w:sz w:val="24"/>
       <w:szCs w:val="24"/>
     </w:rPr>
   </w:style>
-  <w:style w:type="character" w:styleId="Kop4Char" w:customStyle="1">
-    <w:name w:val="Kop 4 Char"/>
-    <w:basedOn w:val="Standaardalinea-lettertype"/>
-    <w:link w:val="Kop4"/>
+  <w:style w:type="character" w:customStyle="1" w:styleId="Heading4Char">
+    <w:name w:val="Heading 4 Char"/>
+    <w:basedOn w:val="DefaultParagraphFont"/>
+    <w:link w:val="Heading4"/>
     <w:uiPriority w:val="9"/>
     <w:semiHidden/>
     <w:rsid w:val="00704D9B"/>
     <w:rPr>
-      <w:rFonts w:asciiTheme="majorHAnsi" w:hAnsiTheme="majorHAnsi" w:eastAsiaTheme="majorEastAsia" w:cstheme="majorBidi"/>
+      <w:rFonts w:asciiTheme="majorHAnsi" w:eastAsiaTheme="majorEastAsia" w:hAnsiTheme="majorHAnsi" w:cstheme="majorBidi"/>
       <w:i/>
       <w:iCs/>
       <w:color w:val="2F5496" w:themeColor="accent1" w:themeShade="BF"/>
     </w:rPr>
   </w:style>
-  <w:style w:type="character" w:styleId="Kop5Char" w:customStyle="1">
-    <w:name w:val="Kop 5 Char"/>
-    <w:basedOn w:val="Standaardalinea-lettertype"/>
-    <w:link w:val="Kop5"/>
+  <w:style w:type="character" w:customStyle="1" w:styleId="Heading5Char">
+    <w:name w:val="Heading 5 Char"/>
+    <w:basedOn w:val="DefaultParagraphFont"/>
+    <w:link w:val="Heading5"/>
     <w:uiPriority w:val="9"/>
     <w:semiHidden/>
     <w:rsid w:val="00704D9B"/>
     <w:rPr>
-      <w:rFonts w:asciiTheme="majorHAnsi" w:hAnsiTheme="majorHAnsi" w:eastAsiaTheme="majorEastAsia" w:cstheme="majorBidi"/>
+      <w:rFonts w:asciiTheme="majorHAnsi" w:eastAsiaTheme="majorEastAsia" w:hAnsiTheme="majorHAnsi" w:cstheme="majorBidi"/>
       <w:color w:val="2F5496" w:themeColor="accent1" w:themeShade="BF"/>
     </w:rPr>
   </w:style>
-  <w:style w:type="character" w:styleId="Kop6Char" w:customStyle="1">
-    <w:name w:val="Kop 6 Char"/>
-    <w:basedOn w:val="Standaardalinea-lettertype"/>
-    <w:link w:val="Kop6"/>
+  <w:style w:type="character" w:customStyle="1" w:styleId="Heading6Char">
+    <w:name w:val="Heading 6 Char"/>
+    <w:basedOn w:val="DefaultParagraphFont"/>
+    <w:link w:val="Heading6"/>
     <w:uiPriority w:val="9"/>
     <w:semiHidden/>
     <w:rsid w:val="00704D9B"/>
     <w:rPr>
-      <w:rFonts w:asciiTheme="majorHAnsi" w:hAnsiTheme="majorHAnsi" w:eastAsiaTheme="majorEastAsia" w:cstheme="majorBidi"/>
+      <w:rFonts w:asciiTheme="majorHAnsi" w:eastAsiaTheme="majorEastAsia" w:hAnsiTheme="majorHAnsi" w:cstheme="majorBidi"/>
       <w:color w:val="1F3763" w:themeColor="accent1" w:themeShade="7F"/>
     </w:rPr>
   </w:style>
-  <w:style w:type="character" w:styleId="Kop7Char" w:customStyle="1">
-    <w:name w:val="Kop 7 Char"/>
-    <w:basedOn w:val="Standaardalinea-lettertype"/>
-    <w:link w:val="Kop7"/>
+  <w:style w:type="character" w:customStyle="1" w:styleId="Heading7Char">
+    <w:name w:val="Heading 7 Char"/>
+    <w:basedOn w:val="DefaultParagraphFont"/>
+    <w:link w:val="Heading7"/>
     <w:uiPriority w:val="9"/>
     <w:semiHidden/>
     <w:rsid w:val="00704D9B"/>
     <w:rPr>
-      <w:rFonts w:asciiTheme="majorHAnsi" w:hAnsiTheme="majorHAnsi" w:eastAsiaTheme="majorEastAsia" w:cstheme="majorBidi"/>
+      <w:rFonts w:asciiTheme="majorHAnsi" w:eastAsiaTheme="majorEastAsia" w:hAnsiTheme="majorHAnsi" w:cstheme="majorBidi"/>
       <w:i/>
       <w:iCs/>
       <w:color w:val="1F3763" w:themeColor="accent1" w:themeShade="7F"/>
     </w:rPr>
   </w:style>
-  <w:style w:type="character" w:styleId="Kop8Char" w:customStyle="1">
-    <w:name w:val="Kop 8 Char"/>
-    <w:basedOn w:val="Standaardalinea-lettertype"/>
-    <w:link w:val="Kop8"/>
+  <w:style w:type="character" w:customStyle="1" w:styleId="Heading8Char">
+    <w:name w:val="Heading 8 Char"/>
+    <w:basedOn w:val="DefaultParagraphFont"/>
+    <w:link w:val="Heading8"/>
     <w:uiPriority w:val="9"/>
     <w:semiHidden/>
     <w:rsid w:val="00704D9B"/>
     <w:rPr>
-      <w:rFonts w:asciiTheme="majorHAnsi" w:hAnsiTheme="majorHAnsi" w:eastAsiaTheme="majorEastAsia" w:cstheme="majorBidi"/>
+      <w:rFonts w:asciiTheme="majorHAnsi" w:eastAsiaTheme="majorEastAsia" w:hAnsiTheme="majorHAnsi" w:cstheme="majorBidi"/>
       <w:color w:val="272727" w:themeColor="text1" w:themeTint="D8"/>
       <w:sz w:val="21"/>
       <w:szCs w:val="21"/>
     </w:rPr>
   </w:style>
-  <w:style w:type="character" w:styleId="Kop9Char" w:customStyle="1">
-    <w:name w:val="Kop 9 Char"/>
-    <w:basedOn w:val="Standaardalinea-lettertype"/>
-    <w:link w:val="Kop9"/>
+  <w:style w:type="character" w:customStyle="1" w:styleId="Heading9Char">
+    <w:name w:val="Heading 9 Char"/>
+    <w:basedOn w:val="DefaultParagraphFont"/>
+    <w:link w:val="Heading9"/>
     <w:uiPriority w:val="9"/>
     <w:semiHidden/>
     <w:rsid w:val="00704D9B"/>
     <w:rPr>
-      <w:rFonts w:asciiTheme="majorHAnsi" w:hAnsiTheme="majorHAnsi" w:eastAsiaTheme="majorEastAsia" w:cstheme="majorBidi"/>
+      <w:rFonts w:asciiTheme="majorHAnsi" w:eastAsiaTheme="majorEastAsia" w:hAnsiTheme="majorHAnsi" w:cstheme="majorBidi"/>
       <w:i/>
       <w:iCs/>
       <w:color w:val="272727" w:themeColor="text1" w:themeTint="D8"/>
@@ -6348,9 +6653,9 @@
       <w:szCs w:val="21"/>
     </w:rPr>
   </w:style>
-  <w:style w:type="table" w:styleId="Tabelraster">
+  <w:style w:type="table" w:styleId="TableGrid">
     <w:name w:val="Table Grid"/>
-    <w:basedOn w:val="Standaardtabel"/>
+    <w:basedOn w:val="TableNormal"/>
     <w:uiPriority w:val="39"/>
     <w:rsid w:val="00714C72"/>
     <w:pPr>
@@ -6358,16 +6663,16 @@
     </w:pPr>
     <w:tblPr>
       <w:tblBorders>
-        <w:top w:val="single" w:color="auto" w:sz="4" w:space="0"/>
-        <w:left w:val="single" w:color="auto" w:sz="4" w:space="0"/>
-        <w:bottom w:val="single" w:color="auto" w:sz="4" w:space="0"/>
-        <w:right w:val="single" w:color="auto" w:sz="4" w:space="0"/>
-        <w:insideH w:val="single" w:color="auto" w:sz="4" w:space="0"/>
-        <w:insideV w:val="single" w:color="auto" w:sz="4" w:space="0"/>
+        <w:top w:val="single" w:sz="4" w:space="0" w:color="auto"/>
+        <w:left w:val="single" w:sz="4" w:space="0" w:color="auto"/>
+        <w:bottom w:val="single" w:sz="4" w:space="0" w:color="auto"/>
+        <w:right w:val="single" w:sz="4" w:space="0" w:color="auto"/>
+        <w:insideH w:val="single" w:sz="4" w:space="0" w:color="auto"/>
+        <w:insideV w:val="single" w:sz="4" w:space="0" w:color="auto"/>
       </w:tblBorders>
     </w:tblPr>
   </w:style>
-  <w:style w:type="paragraph" w:styleId="Default" w:customStyle="1">
+  <w:style w:type="paragraph" w:customStyle="1" w:styleId="Default">
     <w:name w:val="Default"/>
     <w:rsid w:val="00F75D58"/>
     <w:pPr>
@@ -6377,17 +6682,17 @@
       <w:spacing w:after="0" w:line="240" w:lineRule="auto"/>
     </w:pPr>
     <w:rPr>
-      <w:rFonts w:ascii="Times New Roman" w:hAnsi="Times New Roman" w:eastAsia="Times New Roman" w:cs="Times New Roman"/>
+      <w:rFonts w:ascii="Times New Roman" w:eastAsia="Times New Roman" w:hAnsi="Times New Roman" w:cs="Times New Roman"/>
       <w:color w:val="000000"/>
       <w:sz w:val="24"/>
       <w:szCs w:val="24"/>
       <w:lang w:eastAsia="nl-NL"/>
     </w:rPr>
   </w:style>
-  <w:style w:type="paragraph" w:styleId="Inhopg1">
+  <w:style w:type="paragraph" w:styleId="TOC1">
     <w:name w:val="toc 1"/>
-    <w:basedOn w:val="Standaard"/>
-    <w:next w:val="Standaard"/>
+    <w:basedOn w:val="Normal"/>
+    <w:next w:val="Normal"/>
     <w:autoRedefine/>
     <w:uiPriority w:val="39"/>
     <w:unhideWhenUsed/>
@@ -6399,19 +6704,19 @@
       </w:tabs>
     </w:pPr>
   </w:style>
-  <w:style w:type="paragraph" w:styleId="Inhopg2">
+  <w:style w:type="paragraph" w:styleId="TOC2">
     <w:name w:val="toc 2"/>
-    <w:basedOn w:val="Standaard"/>
-    <w:next w:val="Standaard"/>
+    <w:basedOn w:val="Normal"/>
+    <w:next w:val="Normal"/>
     <w:autoRedefine/>
     <w:uiPriority w:val="39"/>
     <w:unhideWhenUsed/>
     <w:rsid w:val="00BA53F7"/>
   </w:style>
-  <w:style w:type="paragraph" w:styleId="Inhopg3">
+  <w:style w:type="paragraph" w:styleId="TOC3">
     <w:name w:val="toc 3"/>
-    <w:basedOn w:val="Standaard"/>
-    <w:next w:val="Standaard"/>
+    <w:basedOn w:val="Normal"/>
+    <w:next w:val="Normal"/>
     <w:autoRedefine/>
     <w:uiPriority w:val="39"/>
     <w:unhideWhenUsed/>
@@ -6419,7 +6724,7 @@
   </w:style>
   <w:style w:type="character" w:styleId="Hyperlink">
     <w:name w:val="Hyperlink"/>
-    <w:basedOn w:val="Standaardalinea-lettertype"/>
+    <w:basedOn w:val="DefaultParagraphFont"/>
     <w:uiPriority w:val="99"/>
     <w:unhideWhenUsed/>
     <w:rsid w:val="00BA53F7"/>
@@ -6428,10 +6733,10 @@
       <w:u w:val="single"/>
     </w:rPr>
   </w:style>
-  <w:style w:type="paragraph" w:styleId="Koptekst">
+  <w:style w:type="paragraph" w:styleId="Header">
     <w:name w:val="header"/>
-    <w:basedOn w:val="Standaard"/>
-    <w:link w:val="KoptekstChar"/>
+    <w:basedOn w:val="Normal"/>
+    <w:link w:val="HeaderChar"/>
     <w:uiPriority w:val="99"/>
     <w:unhideWhenUsed/>
     <w:rsid w:val="009B3198"/>
@@ -6443,17 +6748,17 @@
       <w:spacing w:line="240" w:lineRule="auto"/>
     </w:pPr>
   </w:style>
-  <w:style w:type="character" w:styleId="KoptekstChar" w:customStyle="1">
-    <w:name w:val="Koptekst Char"/>
-    <w:basedOn w:val="Standaardalinea-lettertype"/>
-    <w:link w:val="Koptekst"/>
+  <w:style w:type="character" w:customStyle="1" w:styleId="HeaderChar">
+    <w:name w:val="Header Char"/>
+    <w:basedOn w:val="DefaultParagraphFont"/>
+    <w:link w:val="Header"/>
     <w:uiPriority w:val="99"/>
     <w:rsid w:val="009B3198"/>
   </w:style>
-  <w:style w:type="paragraph" w:styleId="Voettekst">
+  <w:style w:type="paragraph" w:styleId="Footer">
     <w:name w:val="footer"/>
-    <w:basedOn w:val="Standaard"/>
-    <w:link w:val="VoettekstChar"/>
+    <w:basedOn w:val="Normal"/>
+    <w:link w:val="FooterChar"/>
     <w:uiPriority w:val="99"/>
     <w:unhideWhenUsed/>
     <w:rsid w:val="009B3198"/>
@@ -6465,38 +6770,38 @@
       <w:spacing w:line="240" w:lineRule="auto"/>
     </w:pPr>
   </w:style>
-  <w:style w:type="character" w:styleId="VoettekstChar" w:customStyle="1">
-    <w:name w:val="Voettekst Char"/>
-    <w:basedOn w:val="Standaardalinea-lettertype"/>
-    <w:link w:val="Voettekst"/>
+  <w:style w:type="character" w:customStyle="1" w:styleId="FooterChar">
+    <w:name w:val="Footer Char"/>
+    <w:basedOn w:val="DefaultParagraphFont"/>
+    <w:link w:val="Footer"/>
     <w:uiPriority w:val="99"/>
     <w:rsid w:val="009B3198"/>
   </w:style>
-  <w:style w:type="paragraph" w:styleId="paragraph" w:customStyle="1">
+  <w:style w:type="paragraph" w:customStyle="1" w:styleId="paragraph">
     <w:name w:val="paragraph"/>
-    <w:basedOn w:val="Standaard"/>
+    <w:basedOn w:val="Normal"/>
     <w:rsid w:val="005F5F24"/>
     <w:pPr>
       <w:spacing w:before="100" w:beforeAutospacing="1" w:after="100" w:afterAutospacing="1" w:line="240" w:lineRule="auto"/>
     </w:pPr>
     <w:rPr>
-      <w:rFonts w:ascii="Times New Roman" w:hAnsi="Times New Roman" w:eastAsia="Times New Roman" w:cs="Times New Roman"/>
+      <w:rFonts w:ascii="Times New Roman" w:eastAsia="Times New Roman" w:hAnsi="Times New Roman" w:cs="Times New Roman"/>
       <w:sz w:val="24"/>
       <w:szCs w:val="24"/>
       <w:lang w:eastAsia="nl-NL"/>
     </w:rPr>
   </w:style>
-  <w:style w:type="character" w:styleId="normaltextrun" w:customStyle="1">
+  <w:style w:type="character" w:customStyle="1" w:styleId="normaltextrun">
     <w:name w:val="normaltextrun"/>
-    <w:basedOn w:val="Standaardalinea-lettertype"/>
+    <w:basedOn w:val="DefaultParagraphFont"/>
     <w:rsid w:val="005F5F24"/>
   </w:style>
-  <w:style w:type="character" w:styleId="eop" w:customStyle="1">
+  <w:style w:type="character" w:customStyle="1" w:styleId="eop">
     <w:name w:val="eop"/>
-    <w:basedOn w:val="Standaardalinea-lettertype"/>
+    <w:basedOn w:val="DefaultParagraphFont"/>
     <w:rsid w:val="005F5F24"/>
   </w:style>
-  <w:style w:type="paragraph" w:styleId="Geenafstand">
+  <w:style w:type="paragraph" w:styleId="NoSpacing">
     <w:name w:val="No Spacing"/>
     <w:uiPriority w:val="1"/>
     <w:qFormat/>
@@ -6505,10 +6810,10 @@
       <w:spacing w:after="0" w:line="240" w:lineRule="auto"/>
     </w:pPr>
   </w:style>
-  <w:style w:type="paragraph" w:styleId="Kopvaninhoudsopgave">
+  <w:style w:type="paragraph" w:styleId="TOCHeading">
     <w:name w:val="TOC Heading"/>
-    <w:basedOn w:val="Kop1"/>
-    <w:next w:val="Standaard"/>
+    <w:basedOn w:val="Heading1"/>
+    <w:next w:val="Normal"/>
     <w:uiPriority w:val="39"/>
     <w:unhideWhenUsed/>
     <w:qFormat/>
@@ -6525,9 +6830,9 @@
       <w:lang w:eastAsia="nl-NL"/>
     </w:rPr>
   </w:style>
-  <w:style w:type="table" w:styleId="Rastertabel4-Accent1">
+  <w:style w:type="table" w:styleId="GridTable4-Accent1">
     <w:name w:val="Grid Table 4 Accent 1"/>
-    <w:basedOn w:val="Standaardtabel"/>
+    <w:basedOn w:val="TableNormal"/>
     <w:uiPriority w:val="49"/>
     <w:rsid w:val="00806989"/>
     <w:pPr>
@@ -6537,12 +6842,12 @@
       <w:tblStyleRowBandSize w:val="1"/>
       <w:tblStyleColBandSize w:val="1"/>
       <w:tblBorders>
-        <w:top w:val="single" w:color="8EAADB" w:themeColor="accent1" w:themeTint="99" w:sz="4" w:space="0"/>
-        <w:left w:val="single" w:color="8EAADB" w:themeColor="accent1" w:themeTint="99" w:sz="4" w:space="0"/>
-        <w:bottom w:val="single" w:color="8EAADB" w:themeColor="accent1" w:themeTint="99" w:sz="4" w:space="0"/>
-        <w:right w:val="single" w:color="8EAADB" w:themeColor="accent1" w:themeTint="99" w:sz="4" w:space="0"/>
-        <w:insideH w:val="single" w:color="8EAADB" w:themeColor="accent1" w:themeTint="99" w:sz="4" w:space="0"/>
-        <w:insideV w:val="single" w:color="8EAADB" w:themeColor="accent1" w:themeTint="99" w:sz="4" w:space="0"/>
+        <w:top w:val="single" w:sz="4" w:space="0" w:color="8EAADB" w:themeColor="accent1" w:themeTint="99"/>
+        <w:left w:val="single" w:sz="4" w:space="0" w:color="8EAADB" w:themeColor="accent1" w:themeTint="99"/>
+        <w:bottom w:val="single" w:sz="4" w:space="0" w:color="8EAADB" w:themeColor="accent1" w:themeTint="99"/>
+        <w:right w:val="single" w:sz="4" w:space="0" w:color="8EAADB" w:themeColor="accent1" w:themeTint="99"/>
+        <w:insideH w:val="single" w:sz="4" w:space="0" w:color="8EAADB" w:themeColor="accent1" w:themeTint="99"/>
+        <w:insideV w:val="single" w:sz="4" w:space="0" w:color="8EAADB" w:themeColor="accent1" w:themeTint="99"/>
       </w:tblBorders>
     </w:tblPr>
     <w:tblStylePr w:type="firstRow">
@@ -6554,10 +6859,10 @@
       <w:tblPr/>
       <w:tcPr>
         <w:tcBorders>
-          <w:top w:val="single" w:color="4472C4" w:themeColor="accent1" w:sz="4" w:space="0"/>
-          <w:left w:val="single" w:color="4472C4" w:themeColor="accent1" w:sz="4" w:space="0"/>
-          <w:bottom w:val="single" w:color="4472C4" w:themeColor="accent1" w:sz="4" w:space="0"/>
-          <w:right w:val="single" w:color="4472C4" w:themeColor="accent1" w:sz="4" w:space="0"/>
+          <w:top w:val="single" w:sz="4" w:space="0" w:color="4472C4" w:themeColor="accent1"/>
+          <w:left w:val="single" w:sz="4" w:space="0" w:color="4472C4" w:themeColor="accent1"/>
+          <w:bottom w:val="single" w:sz="4" w:space="0" w:color="4472C4" w:themeColor="accent1"/>
+          <w:right w:val="single" w:sz="4" w:space="0" w:color="4472C4" w:themeColor="accent1"/>
           <w:insideH w:val="nil"/>
           <w:insideV w:val="nil"/>
         </w:tcBorders>
@@ -6572,7 +6877,7 @@
       <w:tblPr/>
       <w:tcPr>
         <w:tcBorders>
-          <w:top w:val="double" w:color="4472C4" w:themeColor="accent1" w:sz="4" w:space="0"/>
+          <w:top w:val="double" w:sz="4" w:space="0" w:color="4472C4" w:themeColor="accent1"/>
         </w:tcBorders>
       </w:tcPr>
     </w:tblStylePr>
@@ -6601,9 +6906,9 @@
       </w:tcPr>
     </w:tblStylePr>
   </w:style>
-  <w:style w:type="table" w:styleId="Rastertabel5donker-Accent1">
+  <w:style w:type="table" w:styleId="GridTable5Dark-Accent1">
     <w:name w:val="Grid Table 5 Dark Accent 1"/>
-    <w:basedOn w:val="Standaardtabel"/>
+    <w:basedOn w:val="TableNormal"/>
     <w:uiPriority w:val="50"/>
     <w:rsid w:val="00806989"/>
     <w:pPr>
@@ -6613,12 +6918,12 @@
       <w:tblStyleRowBandSize w:val="1"/>
       <w:tblStyleColBandSize w:val="1"/>
       <w:tblBorders>
-        <w:top w:val="single" w:color="FFFFFF" w:themeColor="background1" w:sz="4" w:space="0"/>
-        <w:left w:val="single" w:color="FFFFFF" w:themeColor="background1" w:sz="4" w:space="0"/>
-        <w:bottom w:val="single" w:color="FFFFFF" w:themeColor="background1" w:sz="4" w:space="0"/>
-        <w:right w:val="single" w:color="FFFFFF" w:themeColor="background1" w:sz="4" w:space="0"/>
-        <w:insideH w:val="single" w:color="FFFFFF" w:themeColor="background1" w:sz="4" w:space="0"/>
-        <w:insideV w:val="single" w:color="FFFFFF" w:themeColor="background1" w:sz="4" w:space="0"/>
+        <w:top w:val="single" w:sz="4" w:space="0" w:color="FFFFFF" w:themeColor="background1"/>
+        <w:left w:val="single" w:sz="4" w:space="0" w:color="FFFFFF" w:themeColor="background1"/>
+        <w:bottom w:val="single" w:sz="4" w:space="0" w:color="FFFFFF" w:themeColor="background1"/>
+        <w:right w:val="single" w:sz="4" w:space="0" w:color="FFFFFF" w:themeColor="background1"/>
+        <w:insideH w:val="single" w:sz="4" w:space="0" w:color="FFFFFF" w:themeColor="background1"/>
+        <w:insideV w:val="single" w:sz="4" w:space="0" w:color="FFFFFF" w:themeColor="background1"/>
       </w:tblBorders>
     </w:tblPr>
     <w:tcPr>
@@ -6633,9 +6938,9 @@
       <w:tblPr/>
       <w:tcPr>
         <w:tcBorders>
-          <w:top w:val="single" w:color="FFFFFF" w:themeColor="background1" w:sz="4" w:space="0"/>
-          <w:left w:val="single" w:color="FFFFFF" w:themeColor="background1" w:sz="4" w:space="0"/>
-          <w:right w:val="single" w:color="FFFFFF" w:themeColor="background1" w:sz="4" w:space="0"/>
+          <w:top w:val="single" w:sz="4" w:space="0" w:color="FFFFFF" w:themeColor="background1"/>
+          <w:left w:val="single" w:sz="4" w:space="0" w:color="FFFFFF" w:themeColor="background1"/>
+          <w:right w:val="single" w:sz="4" w:space="0" w:color="FFFFFF" w:themeColor="background1"/>
           <w:insideH w:val="nil"/>
           <w:insideV w:val="nil"/>
         </w:tcBorders>
@@ -6651,9 +6956,9 @@
       <w:tblPr/>
       <w:tcPr>
         <w:tcBorders>
-          <w:left w:val="single" w:color="FFFFFF" w:themeColor="background1" w:sz="4" w:space="0"/>
-          <w:bottom w:val="single" w:color="FFFFFF" w:themeColor="background1" w:sz="4" w:space="0"/>
-          <w:right w:val="single" w:color="FFFFFF" w:themeColor="background1" w:sz="4" w:space="0"/>
+          <w:left w:val="single" w:sz="4" w:space="0" w:color="FFFFFF" w:themeColor="background1"/>
+          <w:bottom w:val="single" w:sz="4" w:space="0" w:color="FFFFFF" w:themeColor="background1"/>
+          <w:right w:val="single" w:sz="4" w:space="0" w:color="FFFFFF" w:themeColor="background1"/>
           <w:insideH w:val="nil"/>
           <w:insideV w:val="nil"/>
         </w:tcBorders>
@@ -6669,9 +6974,9 @@
       <w:tblPr/>
       <w:tcPr>
         <w:tcBorders>
-          <w:top w:val="single" w:color="FFFFFF" w:themeColor="background1" w:sz="4" w:space="0"/>
-          <w:left w:val="single" w:color="FFFFFF" w:themeColor="background1" w:sz="4" w:space="0"/>
-          <w:bottom w:val="single" w:color="FFFFFF" w:themeColor="background1" w:sz="4" w:space="0"/>
+          <w:top w:val="single" w:sz="4" w:space="0" w:color="FFFFFF" w:themeColor="background1"/>
+          <w:left w:val="single" w:sz="4" w:space="0" w:color="FFFFFF" w:themeColor="background1"/>
+          <w:bottom w:val="single" w:sz="4" w:space="0" w:color="FFFFFF" w:themeColor="background1"/>
           <w:insideV w:val="nil"/>
         </w:tcBorders>
         <w:shd w:val="clear" w:color="auto" w:fill="4472C4" w:themeFill="accent1"/>
@@ -6686,9 +6991,9 @@
       <w:tblPr/>
       <w:tcPr>
         <w:tcBorders>
-          <w:top w:val="single" w:color="FFFFFF" w:themeColor="background1" w:sz="4" w:space="0"/>
-          <w:bottom w:val="single" w:color="FFFFFF" w:themeColor="background1" w:sz="4" w:space="0"/>
-          <w:right w:val="single" w:color="FFFFFF" w:themeColor="background1" w:sz="4" w:space="0"/>
+          <w:top w:val="single" w:sz="4" w:space="0" w:color="FFFFFF" w:themeColor="background1"/>
+          <w:bottom w:val="single" w:sz="4" w:space="0" w:color="FFFFFF" w:themeColor="background1"/>
+          <w:right w:val="single" w:sz="4" w:space="0" w:color="FFFFFF" w:themeColor="background1"/>
           <w:insideV w:val="nil"/>
         </w:tcBorders>
         <w:shd w:val="clear" w:color="auto" w:fill="4472C4" w:themeFill="accent1"/>
@@ -6711,7 +7016,7 @@
 </file>
 
 <file path=word/theme/theme1.xml><?xml version="1.0" encoding="utf-8"?>
-<a:theme xmlns:a="http://schemas.openxmlformats.org/drawingml/2006/main" xmlns:thm15="http://schemas.microsoft.com/office/thememl/2012/main" name="Kantoorthema">
+<a:theme xmlns:a="http://schemas.openxmlformats.org/drawingml/2006/main" name="Kantoorthema">
   <a:themeElements>
     <a:clrScheme name="Office">
       <a:dk1>
@@ -7006,19 +7311,6 @@
 </file>
 
 <file path=customXml/item1.xml><?xml version="1.0" encoding="utf-8"?>
-<?mso-contentType ?>
-<FormTemplates xmlns="http://schemas.microsoft.com/sharepoint/v3/contenttype/forms">
-  <Display>DocumentLibraryForm</Display>
-  <Edit>DocumentLibraryForm</Edit>
-  <New>DocumentLibraryForm</New>
-</FormTemplates>
-</file>
-
-<file path=customXml/item2.xml><?xml version="1.0" encoding="utf-8"?>
-<b:Sources xmlns:b="http://schemas.openxmlformats.org/officeDocument/2006/bibliography" xmlns="http://schemas.openxmlformats.org/officeDocument/2006/bibliography" SelectedStyle="\APASixthEditionOfficeOnline.xsl" StyleName="APA" Version="6"/>
-</file>
-
-<file path=customXml/item3.xml><?xml version="1.0" encoding="utf-8"?>
 <ct:contentTypeSchema xmlns:ct="http://schemas.microsoft.com/office/2006/metadata/contentType" xmlns:ma="http://schemas.microsoft.com/office/2006/metadata/properties/metaAttributes" ct:_="" ma:_="" ma:contentTypeName="Document" ma:contentTypeID="0x010100FF1B43612911904D83F12D376773D2D4" ma:contentTypeVersion="10" ma:contentTypeDescription="Een nieuw document maken." ma:contentTypeScope="" ma:versionID="c2902cc45e3ffb08bdd3c7d656033cb4">
   <xsd:schema xmlns:xsd="http://www.w3.org/2001/XMLSchema" xmlns:xs="http://www.w3.org/2001/XMLSchema" xmlns:p="http://schemas.microsoft.com/office/2006/metadata/properties" xmlns:ns2="d4241342-c76c-4aa2-8c86-568878453b28" xmlns:ns3="3c84f76c-4965-4ca1-8a05-4427136a48c1" targetNamespace="http://schemas.microsoft.com/office/2006/metadata/properties" ma:root="true" ma:fieldsID="2e16cf3ed7ea178170acf96c66bbe8dd" ns2:_="" ns3:_="">
     <xsd:import namespace="d4241342-c76c-4aa2-8c86-568878453b28"/>
@@ -7207,6 +7499,19 @@
 </ct:contentTypeSchema>
 </file>
 
+<file path=customXml/item2.xml><?xml version="1.0" encoding="utf-8"?>
+<b:Sources xmlns:b="http://schemas.openxmlformats.org/officeDocument/2006/bibliography" xmlns="http://schemas.openxmlformats.org/officeDocument/2006/bibliography" SelectedStyle="\APASixthEditionOfficeOnline.xsl" StyleName="APA" Version="6"/>
+</file>
+
+<file path=customXml/item3.xml><?xml version="1.0" encoding="utf-8"?>
+<?mso-contentType ?>
+<FormTemplates xmlns="http://schemas.microsoft.com/sharepoint/v3/contenttype/forms">
+  <Display>DocumentLibraryForm</Display>
+  <Edit>DocumentLibraryForm</Edit>
+  <New>DocumentLibraryForm</New>
+</FormTemplates>
+</file>
+
 <file path=customXml/item4.xml><?xml version="1.0" encoding="utf-8"?>
 <p:properties xmlns:p="http://schemas.microsoft.com/office/2006/metadata/properties" xmlns:xsi="http://www.w3.org/2001/XMLSchema-instance" xmlns:pc="http://schemas.microsoft.com/office/infopath/2007/PartnerControls">
   <documentManagement>
@@ -7219,9 +7524,20 @@
 </file>
 
 <file path=customXml/itemProps1.xml><?xml version="1.0" encoding="utf-8"?>
-<ds:datastoreItem xmlns:ds="http://schemas.openxmlformats.org/officeDocument/2006/customXml" ds:itemID="{6D288122-3C47-4828-B998-B181320A419A}">
+<ds:datastoreItem xmlns:ds="http://schemas.openxmlformats.org/officeDocument/2006/customXml" ds:itemID="{6F6FFFE9-1B92-4209-B579-60D387AE5576}">
   <ds:schemaRefs>
-    <ds:schemaRef ds:uri="http://schemas.microsoft.com/sharepoint/v3/contenttype/forms"/>
+    <ds:schemaRef ds:uri="http://schemas.microsoft.com/office/2006/metadata/contentType"/>
+    <ds:schemaRef ds:uri="http://schemas.microsoft.com/office/2006/metadata/properties/metaAttributes"/>
+    <ds:schemaRef ds:uri="http://www.w3.org/2001/XMLSchema"/>
+    <ds:schemaRef ds:uri="http://schemas.microsoft.com/office/2006/metadata/properties"/>
+    <ds:schemaRef ds:uri="d4241342-c76c-4aa2-8c86-568878453b28"/>
+    <ds:schemaRef ds:uri="3c84f76c-4965-4ca1-8a05-4427136a48c1"/>
+    <ds:schemaRef ds:uri="http://schemas.microsoft.com/office/2006/documentManagement/types"/>
+    <ds:schemaRef ds:uri="http://schemas.microsoft.com/office/infopath/2007/PartnerControls"/>
+    <ds:schemaRef ds:uri="http://schemas.openxmlformats.org/package/2006/metadata/core-properties"/>
+    <ds:schemaRef ds:uri="http://purl.org/dc/elements/1.1/"/>
+    <ds:schemaRef ds:uri="http://purl.org/dc/terms/"/>
+    <ds:schemaRef ds:uri="http://schemas.microsoft.com/internal/obd"/>
   </ds:schemaRefs>
 </ds:datastoreItem>
 </file>
@@ -7235,7 +7551,11 @@
 </file>
 
 <file path=customXml/itemProps3.xml><?xml version="1.0" encoding="utf-8"?>
-<ds:datastoreItem xmlns:ds="http://schemas.openxmlformats.org/officeDocument/2006/customXml" ds:itemID="{6F6FFFE9-1B92-4209-B579-60D387AE5576}"/>
+<ds:datastoreItem xmlns:ds="http://schemas.openxmlformats.org/officeDocument/2006/customXml" ds:itemID="{6D288122-3C47-4828-B998-B181320A419A}">
+  <ds:schemaRefs>
+    <ds:schemaRef ds:uri="http://schemas.microsoft.com/sharepoint/v3/contenttype/forms"/>
+  </ds:schemaRefs>
+</ds:datastoreItem>
 </file>
 
 <file path=customXml/itemProps4.xml><?xml version="1.0" encoding="utf-8"?>
@@ -7243,8 +7563,8 @@
   <ds:schemaRefs>
     <ds:schemaRef ds:uri="http://schemas.microsoft.com/office/2006/metadata/properties"/>
     <ds:schemaRef ds:uri="http://schemas.microsoft.com/office/infopath/2007/PartnerControls"/>
-    <ds:schemaRef ds:uri="8902adb9-d5ab-4519-807d-4f8787b35b14"/>
-    <ds:schemaRef ds:uri="3bb2d62f-9cf3-41e4-8e26-dc347878987c"/>
+    <ds:schemaRef ds:uri="3c84f76c-4965-4ca1-8a05-4427136a48c1"/>
+    <ds:schemaRef ds:uri="d4241342-c76c-4aa2-8c86-568878453b28"/>
   </ds:schemaRefs>
 </ds:datastoreItem>
 </file>
</xml_diff>